<commit_message>
Update Figurine Panini - Rapporto.docx
</commit_message>
<xml_diff>
--- a/Doc/Figurine Panini - Rapporto.docx
+++ b/Doc/Figurine Panini - Rapporto.docx
@@ -477,8 +477,14 @@
         <w:p>
           <w:pPr>
             <w:pStyle w:val="Titolosommario"/>
+            <w:rPr>
+              <w:lang w:val="it-IT"/>
+            </w:rPr>
           </w:pPr>
           <w:r>
+            <w:rPr>
+              <w:lang w:val="it-IT"/>
+            </w:rPr>
             <w:t>Sommario</w:t>
           </w:r>
         </w:p>
@@ -497,7 +503,7 @@
               <w:noProof/>
               <w:sz w:val="24"/>
               <w:szCs w:val="24"/>
-              <w:lang w:val="it-CH" w:eastAsia="it-IT"/>
+              <w:lang w:eastAsia="it-IT"/>
             </w:rPr>
           </w:pPr>
           <w:r>
@@ -608,7 +614,7 @@
               <w:noProof/>
               <w:sz w:val="24"/>
               <w:szCs w:val="24"/>
-              <w:lang w:val="it-CH" w:eastAsia="it-IT"/>
+              <w:lang w:eastAsia="it-IT"/>
             </w:rPr>
           </w:pPr>
           <w:hyperlink w:anchor="_Toc185323952" w:history="1">
@@ -682,7 +688,7 @@
               <w:noProof/>
               <w:sz w:val="24"/>
               <w:szCs w:val="24"/>
-              <w:lang w:val="it-CH" w:eastAsia="it-IT"/>
+              <w:lang w:eastAsia="it-IT"/>
             </w:rPr>
           </w:pPr>
           <w:hyperlink w:anchor="_Toc185323953" w:history="1">
@@ -756,7 +762,7 @@
               <w:noProof/>
               <w:sz w:val="24"/>
               <w:szCs w:val="24"/>
-              <w:lang w:val="it-CH" w:eastAsia="it-IT"/>
+              <w:lang w:eastAsia="it-IT"/>
             </w:rPr>
           </w:pPr>
           <w:hyperlink w:anchor="_Toc185323954" w:history="1">
@@ -830,7 +836,7 @@
               <w:noProof/>
               <w:sz w:val="24"/>
               <w:szCs w:val="24"/>
-              <w:lang w:val="it-CH" w:eastAsia="it-IT"/>
+              <w:lang w:eastAsia="it-IT"/>
             </w:rPr>
           </w:pPr>
           <w:hyperlink w:anchor="_Toc185323955" w:history="1">
@@ -906,7 +912,7 @@
               <w:noProof/>
               <w:sz w:val="24"/>
               <w:szCs w:val="24"/>
-              <w:lang w:val="it-CH" w:eastAsia="it-IT"/>
+              <w:lang w:eastAsia="it-IT"/>
             </w:rPr>
           </w:pPr>
           <w:hyperlink w:anchor="_Toc185323956" w:history="1">
@@ -996,7 +1002,7 @@
               <w:noProof/>
               <w:sz w:val="24"/>
               <w:szCs w:val="24"/>
-              <w:lang w:val="it-CH" w:eastAsia="it-IT"/>
+              <w:lang w:eastAsia="it-IT"/>
             </w:rPr>
           </w:pPr>
           <w:hyperlink w:anchor="_Toc185323957" w:history="1">
@@ -1072,7 +1078,7 @@
               <w:noProof/>
               <w:sz w:val="24"/>
               <w:szCs w:val="24"/>
-              <w:lang w:val="it-CH" w:eastAsia="it-IT"/>
+              <w:lang w:eastAsia="it-IT"/>
             </w:rPr>
           </w:pPr>
           <w:hyperlink w:anchor="_Toc185323958" w:history="1">
@@ -1244,13 +1250,7 @@
         <w:t>I dati di input vengono forniti tramite file di testo nel formato seguente:</w:t>
       </w:r>
     </w:p>
-    <w:p>
-      <w:pPr>
-        <w:rPr>
-          <w:lang w:val="it-CH"/>
-        </w:rPr>
-      </w:pPr>
-    </w:p>
+    <w:p/>
     <w:p>
       <w:pPr>
         <w:pBdr>
@@ -1285,19 +1285,19 @@
           <w:sz w:val="18"/>
           <w:szCs w:val="18"/>
           <w:bdr w:val="none" w:sz="0" w:space="0" w:color="auto" w:frame="1"/>
-          <w:lang w:val="it-CH" w:eastAsia="it-IT"/>
-          <w14:ligatures w14:val="none"/>
-        </w:rPr>
-      </w:pPr>
-      <w:r>
-        <w:rPr>
-          <w:rFonts w:ascii="Consolas" w:eastAsia="Times New Roman" w:hAnsi="Consolas" w:cs="Consolas"/>
-          <w:color w:val="000000"/>
-          <w:kern w:val="0"/>
-          <w:sz w:val="18"/>
-          <w:szCs w:val="18"/>
-          <w:bdr w:val="none" w:sz="0" w:space="0" w:color="auto" w:frame="1"/>
-          <w:lang w:val="it-CH" w:eastAsia="it-IT"/>
+          <w:lang w:eastAsia="it-IT"/>
+          <w14:ligatures w14:val="none"/>
+        </w:rPr>
+      </w:pPr>
+      <w:r>
+        <w:rPr>
+          <w:rFonts w:ascii="Consolas" w:eastAsia="Times New Roman" w:hAnsi="Consolas" w:cs="Consolas"/>
+          <w:color w:val="000000"/>
+          <w:kern w:val="0"/>
+          <w:sz w:val="18"/>
+          <w:szCs w:val="18"/>
+          <w:bdr w:val="none" w:sz="0" w:space="0" w:color="auto" w:frame="1"/>
+          <w:lang w:eastAsia="it-IT"/>
           <w14:ligatures w14:val="none"/>
         </w:rPr>
         <w:t>2 3</w:t>
@@ -1337,19 +1337,19 @@
           <w:sz w:val="18"/>
           <w:szCs w:val="18"/>
           <w:bdr w:val="none" w:sz="0" w:space="0" w:color="auto" w:frame="1"/>
-          <w:lang w:val="it-CH" w:eastAsia="it-IT"/>
-          <w14:ligatures w14:val="none"/>
-        </w:rPr>
-      </w:pPr>
-      <w:r>
-        <w:rPr>
-          <w:rFonts w:ascii="Consolas" w:eastAsia="Times New Roman" w:hAnsi="Consolas" w:cs="Consolas"/>
-          <w:color w:val="000000"/>
-          <w:kern w:val="0"/>
-          <w:sz w:val="18"/>
-          <w:szCs w:val="18"/>
-          <w:bdr w:val="none" w:sz="0" w:space="0" w:color="auto" w:frame="1"/>
-          <w:lang w:val="it-CH" w:eastAsia="it-IT"/>
+          <w:lang w:eastAsia="it-IT"/>
+          <w14:ligatures w14:val="none"/>
+        </w:rPr>
+      </w:pPr>
+      <w:r>
+        <w:rPr>
+          <w:rFonts w:ascii="Consolas" w:eastAsia="Times New Roman" w:hAnsi="Consolas" w:cs="Consolas"/>
+          <w:color w:val="000000"/>
+          <w:kern w:val="0"/>
+          <w:sz w:val="18"/>
+          <w:szCs w:val="18"/>
+          <w:bdr w:val="none" w:sz="0" w:space="0" w:color="auto" w:frame="1"/>
+          <w:lang w:eastAsia="it-IT"/>
           <w14:ligatures w14:val="none"/>
         </w:rPr>
         <w:t>5 2 7 2 9 5</w:t>
@@ -1388,19 +1388,19 @@
           <w:kern w:val="0"/>
           <w:sz w:val="18"/>
           <w:szCs w:val="18"/>
-          <w:lang w:val="it-CH" w:eastAsia="it-IT"/>
-          <w14:ligatures w14:val="none"/>
-        </w:rPr>
-      </w:pPr>
-      <w:r>
-        <w:rPr>
-          <w:rFonts w:ascii="Consolas" w:eastAsia="Times New Roman" w:hAnsi="Consolas" w:cs="Consolas"/>
-          <w:color w:val="000000"/>
-          <w:kern w:val="0"/>
-          <w:sz w:val="18"/>
-          <w:szCs w:val="18"/>
-          <w:bdr w:val="none" w:sz="0" w:space="0" w:color="auto" w:frame="1"/>
-          <w:lang w:val="it-CH" w:eastAsia="it-IT"/>
+          <w:lang w:eastAsia="it-IT"/>
+          <w14:ligatures w14:val="none"/>
+        </w:rPr>
+      </w:pPr>
+      <w:r>
+        <w:rPr>
+          <w:rFonts w:ascii="Consolas" w:eastAsia="Times New Roman" w:hAnsi="Consolas" w:cs="Consolas"/>
+          <w:color w:val="000000"/>
+          <w:kern w:val="0"/>
+          <w:sz w:val="18"/>
+          <w:szCs w:val="18"/>
+          <w:bdr w:val="none" w:sz="0" w:space="0" w:color="auto" w:frame="1"/>
+          <w:lang w:eastAsia="it-IT"/>
           <w14:ligatures w14:val="none"/>
         </w:rPr>
         <w:t>7 7 8 6 12 10</w:t>
@@ -1410,38 +1410,38 @@
     <w:p>
       <w:pPr>
         <w:rPr>
-          <w:lang w:val="it-CH" w:eastAsia="it-IT"/>
-        </w:rPr>
-      </w:pPr>
-      <w:r>
-        <w:rPr>
-          <w:lang w:val="it-CH" w:eastAsia="it-IT"/>
+          <w:lang w:eastAsia="it-IT"/>
+        </w:rPr>
+      </w:pPr>
+      <w:r>
+        <w:rPr>
+          <w:lang w:eastAsia="it-IT"/>
         </w:rPr>
         <w:t>Nel caso sopra, </w:t>
       </w:r>
       <w:r>
         <w:rPr>
           <w:color w:val="000000"/>
-          <w:lang w:val="it-CH" w:eastAsia="it-IT"/>
+          <w:lang w:eastAsia="it-IT"/>
         </w:rPr>
         <w:t xml:space="preserve"> N = 2 </w:t>
       </w:r>
       <w:r>
         <w:rPr>
-          <w:lang w:val="it-CH" w:eastAsia="it-IT"/>
+          <w:lang w:eastAsia="it-IT"/>
         </w:rPr>
         <w:t xml:space="preserve"> (giorni) e </w:t>
       </w:r>
       <w:r>
         <w:rPr>
           <w:color w:val="000000"/>
-          <w:lang w:val="it-CH" w:eastAsia="it-IT"/>
+          <w:lang w:eastAsia="it-IT"/>
         </w:rPr>
         <w:t xml:space="preserve"> F = 3 </w:t>
       </w:r>
       <w:r>
         <w:rPr>
-          <w:lang w:val="it-CH" w:eastAsia="it-IT"/>
+          <w:lang w:eastAsia="it-IT"/>
         </w:rPr>
         <w:t xml:space="preserve"> (figurine). Ogni riga rappresenta un giorno, mentre ogni coppia di colonne fornisce il prezzo di acquisto e il prezzo di vendita per una specifica figurina in quel giorno. Ad esempio, per il primo giorno, la sequenza “5 2 7 2 9 5” indica:</w:t>
       </w:r>
@@ -1454,12 +1454,12 @@
           <w:numId w:val="1"/>
         </w:numPr>
         <w:rPr>
-          <w:lang w:val="it-CH" w:eastAsia="it-IT"/>
-        </w:rPr>
-      </w:pPr>
-      <w:r>
-        <w:rPr>
-          <w:lang w:val="it-CH" w:eastAsia="it-IT"/>
+          <w:lang w:eastAsia="it-IT"/>
+        </w:rPr>
+      </w:pPr>
+      <w:r>
+        <w:rPr>
+          <w:lang w:eastAsia="it-IT"/>
         </w:rPr>
         <w:t>Figurina 1: prezzo di acquisto = 5, prezzo di vendita = 2</w:t>
       </w:r>
@@ -1472,12 +1472,12 @@
           <w:numId w:val="1"/>
         </w:numPr>
         <w:rPr>
-          <w:lang w:val="it-CH" w:eastAsia="it-IT"/>
-        </w:rPr>
-      </w:pPr>
-      <w:r>
-        <w:rPr>
-          <w:lang w:val="it-CH" w:eastAsia="it-IT"/>
+          <w:lang w:eastAsia="it-IT"/>
+        </w:rPr>
+      </w:pPr>
+      <w:r>
+        <w:rPr>
+          <w:lang w:eastAsia="it-IT"/>
         </w:rPr>
         <w:t>Figurina 2: prezzo di acquisto = 7, prezzo di vendita = 2</w:t>
       </w:r>
@@ -1490,12 +1490,12 @@
           <w:numId w:val="1"/>
         </w:numPr>
         <w:rPr>
-          <w:lang w:val="it-CH" w:eastAsia="it-IT"/>
-        </w:rPr>
-      </w:pPr>
-      <w:r>
-        <w:rPr>
-          <w:lang w:val="it-CH" w:eastAsia="it-IT"/>
+          <w:lang w:eastAsia="it-IT"/>
+        </w:rPr>
+      </w:pPr>
+      <w:r>
+        <w:rPr>
+          <w:lang w:eastAsia="it-IT"/>
         </w:rPr>
         <w:t>Figurina 3: prezzo di acquisto = 9, prezzo di vendita = 5</w:t>
       </w:r>
@@ -1503,19 +1503,19 @@
     <w:p>
       <w:pPr>
         <w:rPr>
-          <w:lang w:val="it-CH" w:eastAsia="it-IT"/>
-        </w:rPr>
-      </w:pPr>
-    </w:p>
-    <w:p>
-      <w:pPr>
-        <w:rPr>
-          <w:lang w:val="it-CH" w:eastAsia="it-IT"/>
-        </w:rPr>
-      </w:pPr>
-      <w:r>
-        <w:rPr>
-          <w:lang w:val="it-CH" w:eastAsia="it-IT"/>
+          <w:lang w:eastAsia="it-IT"/>
+        </w:rPr>
+      </w:pPr>
+    </w:p>
+    <w:p>
+      <w:pPr>
+        <w:rPr>
+          <w:lang w:eastAsia="it-IT"/>
+        </w:rPr>
+      </w:pPr>
+      <w:r>
+        <w:rPr>
+          <w:lang w:eastAsia="it-IT"/>
         </w:rPr>
         <w:t>Inoltre a questo meccanismo ci sono stati imposti alcuni vincoli:</w:t>
       </w:r>
@@ -1791,7 +1791,7 @@
           <w:sz w:val="18"/>
           <w:szCs w:val="18"/>
           <w:bdr w:val="none" w:sz="0" w:space="0" w:color="auto" w:frame="1"/>
-          <w:lang w:val="it-CH" w:eastAsia="it-IT"/>
+          <w:lang w:eastAsia="it-IT"/>
           <w14:ligatures w14:val="none"/>
         </w:rPr>
       </w:pPr>
@@ -1803,10 +1803,36 @@
           <w:sz w:val="18"/>
           <w:szCs w:val="18"/>
           <w:bdr w:val="none" w:sz="0" w:space="0" w:color="auto" w:frame="1"/>
-          <w:lang w:val="it-CH" w:eastAsia="it-IT"/>
-          <w14:ligatures w14:val="none"/>
-        </w:rPr>
-        <w:t>//Funzione utile alla lettura del file e all'allocazione dimamica delle matrici</w:t>
+          <w:lang w:eastAsia="it-IT"/>
+          <w14:ligatures w14:val="none"/>
+        </w:rPr>
+        <w:t xml:space="preserve">//Funzione utile alla lettura del file e all'allocazione </w:t>
+      </w:r>
+      <w:r>
+        <w:rPr>
+          <w:rFonts w:ascii="Consolas" w:eastAsia="Times New Roman" w:hAnsi="Consolas" w:cs="Consolas"/>
+          <w:color w:val="708090"/>
+          <w:kern w:val="0"/>
+          <w:sz w:val="18"/>
+          <w:szCs w:val="18"/>
+          <w:bdr w:val="none" w:sz="0" w:space="0" w:color="auto" w:frame="1"/>
+          <w:lang w:eastAsia="it-IT"/>
+          <w14:ligatures w14:val="none"/>
+        </w:rPr>
+        <w:t>dinamica</w:t>
+      </w:r>
+      <w:r>
+        <w:rPr>
+          <w:rFonts w:ascii="Consolas" w:eastAsia="Times New Roman" w:hAnsi="Consolas" w:cs="Consolas"/>
+          <w:color w:val="708090"/>
+          <w:kern w:val="0"/>
+          <w:sz w:val="18"/>
+          <w:szCs w:val="18"/>
+          <w:bdr w:val="none" w:sz="0" w:space="0" w:color="auto" w:frame="1"/>
+          <w:lang w:eastAsia="it-IT"/>
+          <w14:ligatures w14:val="none"/>
+        </w:rPr>
+        <w:t xml:space="preserve"> delle matrici</w:t>
       </w:r>
     </w:p>
     <w:p>
@@ -1843,7 +1869,7 @@
           <w:sz w:val="18"/>
           <w:szCs w:val="18"/>
           <w:bdr w:val="none" w:sz="0" w:space="0" w:color="auto" w:frame="1"/>
-          <w:lang w:val="en-US" w:eastAsia="it-IT"/>
+          <w:lang w:eastAsia="it-IT"/>
           <w14:ligatures w14:val="none"/>
         </w:rPr>
       </w:pPr>
@@ -1855,7 +1881,7 @@
           <w:sz w:val="18"/>
           <w:szCs w:val="18"/>
           <w:bdr w:val="none" w:sz="0" w:space="0" w:color="auto" w:frame="1"/>
-          <w:lang w:val="en-US" w:eastAsia="it-IT"/>
+          <w:lang w:eastAsia="it-IT"/>
           <w14:ligatures w14:val="none"/>
         </w:rPr>
         <w:t>void</w:t>
@@ -1868,7 +1894,7 @@
           <w:sz w:val="18"/>
           <w:szCs w:val="18"/>
           <w:bdr w:val="none" w:sz="0" w:space="0" w:color="auto" w:frame="1"/>
-          <w:lang w:val="en-US" w:eastAsia="it-IT"/>
+          <w:lang w:eastAsia="it-IT"/>
           <w14:ligatures w14:val="none"/>
         </w:rPr>
         <w:t xml:space="preserve"> </w:t>
@@ -1881,7 +1907,7 @@
           <w:sz w:val="18"/>
           <w:szCs w:val="18"/>
           <w:bdr w:val="none" w:sz="0" w:space="0" w:color="auto" w:frame="1"/>
-          <w:lang w:val="en-US" w:eastAsia="it-IT"/>
+          <w:lang w:eastAsia="it-IT"/>
           <w14:ligatures w14:val="none"/>
         </w:rPr>
         <w:t>readFile</w:t>
@@ -1894,7 +1920,7 @@
           <w:sz w:val="18"/>
           <w:szCs w:val="18"/>
           <w:bdr w:val="none" w:sz="0" w:space="0" w:color="auto" w:frame="1"/>
-          <w:lang w:val="en-US" w:eastAsia="it-IT"/>
+          <w:lang w:eastAsia="it-IT"/>
           <w14:ligatures w14:val="none"/>
         </w:rPr>
         <w:t>(</w:t>
@@ -1907,7 +1933,7 @@
           <w:sz w:val="18"/>
           <w:szCs w:val="18"/>
           <w:bdr w:val="none" w:sz="0" w:space="0" w:color="auto" w:frame="1"/>
-          <w:lang w:val="en-US" w:eastAsia="it-IT"/>
+          <w:lang w:eastAsia="it-IT"/>
           <w14:ligatures w14:val="none"/>
         </w:rPr>
         <w:t>const</w:t>
@@ -1920,7 +1946,7 @@
           <w:sz w:val="18"/>
           <w:szCs w:val="18"/>
           <w:bdr w:val="none" w:sz="0" w:space="0" w:color="auto" w:frame="1"/>
-          <w:lang w:val="en-US" w:eastAsia="it-IT"/>
+          <w:lang w:eastAsia="it-IT"/>
           <w14:ligatures w14:val="none"/>
         </w:rPr>
         <w:t xml:space="preserve"> </w:t>
@@ -1933,7 +1959,7 @@
           <w:sz w:val="18"/>
           <w:szCs w:val="18"/>
           <w:bdr w:val="none" w:sz="0" w:space="0" w:color="auto" w:frame="1"/>
-          <w:lang w:val="en-US" w:eastAsia="it-IT"/>
+          <w:lang w:eastAsia="it-IT"/>
           <w14:ligatures w14:val="none"/>
         </w:rPr>
         <w:t>char</w:t>
@@ -1946,7 +1972,7 @@
           <w:sz w:val="18"/>
           <w:szCs w:val="18"/>
           <w:bdr w:val="none" w:sz="0" w:space="0" w:color="auto" w:frame="1"/>
-          <w:lang w:val="en-US" w:eastAsia="it-IT"/>
+          <w:lang w:eastAsia="it-IT"/>
           <w14:ligatures w14:val="none"/>
         </w:rPr>
         <w:t>*</w:t>
@@ -1959,7 +1985,7 @@
           <w:sz w:val="18"/>
           <w:szCs w:val="18"/>
           <w:bdr w:val="none" w:sz="0" w:space="0" w:color="auto" w:frame="1"/>
-          <w:lang w:val="en-US" w:eastAsia="it-IT"/>
+          <w:lang w:eastAsia="it-IT"/>
           <w14:ligatures w14:val="none"/>
         </w:rPr>
         <w:t xml:space="preserve"> fileName</w:t>
@@ -1972,7 +1998,7 @@
           <w:sz w:val="18"/>
           <w:szCs w:val="18"/>
           <w:bdr w:val="none" w:sz="0" w:space="0" w:color="auto" w:frame="1"/>
-          <w:lang w:val="en-US" w:eastAsia="it-IT"/>
+          <w:lang w:eastAsia="it-IT"/>
           <w14:ligatures w14:val="none"/>
         </w:rPr>
         <w:t>,</w:t>
@@ -1985,7 +2011,7 @@
           <w:sz w:val="18"/>
           <w:szCs w:val="18"/>
           <w:bdr w:val="none" w:sz="0" w:space="0" w:color="auto" w:frame="1"/>
-          <w:lang w:val="en-US" w:eastAsia="it-IT"/>
+          <w:lang w:eastAsia="it-IT"/>
           <w14:ligatures w14:val="none"/>
         </w:rPr>
         <w:t xml:space="preserve"> </w:t>
@@ -1998,7 +2024,7 @@
           <w:sz w:val="18"/>
           <w:szCs w:val="18"/>
           <w:bdr w:val="none" w:sz="0" w:space="0" w:color="auto" w:frame="1"/>
-          <w:lang w:val="en-US" w:eastAsia="it-IT"/>
+          <w:lang w:eastAsia="it-IT"/>
           <w14:ligatures w14:val="none"/>
         </w:rPr>
         <w:t>int</w:t>
@@ -2011,7 +2037,7 @@
           <w:sz w:val="18"/>
           <w:szCs w:val="18"/>
           <w:bdr w:val="none" w:sz="0" w:space="0" w:color="auto" w:frame="1"/>
-          <w:lang w:val="en-US" w:eastAsia="it-IT"/>
+          <w:lang w:eastAsia="it-IT"/>
           <w14:ligatures w14:val="none"/>
         </w:rPr>
         <w:t>**</w:t>
@@ -2024,7 +2050,7 @@
           <w:sz w:val="18"/>
           <w:szCs w:val="18"/>
           <w:bdr w:val="none" w:sz="0" w:space="0" w:color="auto" w:frame="1"/>
-          <w:lang w:val="en-US" w:eastAsia="it-IT"/>
+          <w:lang w:eastAsia="it-IT"/>
           <w14:ligatures w14:val="none"/>
         </w:rPr>
         <w:t xml:space="preserve"> data</w:t>
@@ -2037,7 +2063,7 @@
           <w:sz w:val="18"/>
           <w:szCs w:val="18"/>
           <w:bdr w:val="none" w:sz="0" w:space="0" w:color="auto" w:frame="1"/>
-          <w:lang w:val="en-US" w:eastAsia="it-IT"/>
+          <w:lang w:eastAsia="it-IT"/>
           <w14:ligatures w14:val="none"/>
         </w:rPr>
         <w:t>,</w:t>
@@ -2050,7 +2076,7 @@
           <w:sz w:val="18"/>
           <w:szCs w:val="18"/>
           <w:bdr w:val="none" w:sz="0" w:space="0" w:color="auto" w:frame="1"/>
-          <w:lang w:val="en-US" w:eastAsia="it-IT"/>
+          <w:lang w:eastAsia="it-IT"/>
           <w14:ligatures w14:val="none"/>
         </w:rPr>
         <w:t xml:space="preserve"> </w:t>
@@ -2063,7 +2089,7 @@
           <w:sz w:val="18"/>
           <w:szCs w:val="18"/>
           <w:bdr w:val="none" w:sz="0" w:space="0" w:color="auto" w:frame="1"/>
-          <w:lang w:val="en-US" w:eastAsia="it-IT"/>
+          <w:lang w:eastAsia="it-IT"/>
           <w14:ligatures w14:val="none"/>
         </w:rPr>
         <w:t>int</w:t>
@@ -2076,7 +2102,7 @@
           <w:sz w:val="18"/>
           <w:szCs w:val="18"/>
           <w:bdr w:val="none" w:sz="0" w:space="0" w:color="auto" w:frame="1"/>
-          <w:lang w:val="en-US" w:eastAsia="it-IT"/>
+          <w:lang w:eastAsia="it-IT"/>
           <w14:ligatures w14:val="none"/>
         </w:rPr>
         <w:t>*</w:t>
@@ -2089,7 +2115,7 @@
           <w:sz w:val="18"/>
           <w:szCs w:val="18"/>
           <w:bdr w:val="none" w:sz="0" w:space="0" w:color="auto" w:frame="1"/>
-          <w:lang w:val="en-US" w:eastAsia="it-IT"/>
+          <w:lang w:eastAsia="it-IT"/>
           <w14:ligatures w14:val="none"/>
         </w:rPr>
         <w:t xml:space="preserve"> size</w:t>
@@ -2102,7 +2128,7 @@
           <w:sz w:val="18"/>
           <w:szCs w:val="18"/>
           <w:bdr w:val="none" w:sz="0" w:space="0" w:color="auto" w:frame="1"/>
-          <w:lang w:val="en-US" w:eastAsia="it-IT"/>
+          <w:lang w:eastAsia="it-IT"/>
           <w14:ligatures w14:val="none"/>
         </w:rPr>
         <w:t>);</w:t>
@@ -2142,7 +2168,7 @@
           <w:sz w:val="18"/>
           <w:szCs w:val="18"/>
           <w:bdr w:val="none" w:sz="0" w:space="0" w:color="auto" w:frame="1"/>
-          <w:lang w:val="en-US" w:eastAsia="it-IT"/>
+          <w:lang w:eastAsia="it-IT"/>
           <w14:ligatures w14:val="none"/>
         </w:rPr>
       </w:pPr>
@@ -2181,7 +2207,7 @@
           <w:sz w:val="18"/>
           <w:szCs w:val="18"/>
           <w:bdr w:val="none" w:sz="0" w:space="0" w:color="auto" w:frame="1"/>
-          <w:lang w:val="it-CH" w:eastAsia="it-IT"/>
+          <w:lang w:eastAsia="it-IT"/>
           <w14:ligatures w14:val="none"/>
         </w:rPr>
       </w:pPr>
@@ -2193,10 +2219,36 @@
           <w:sz w:val="18"/>
           <w:szCs w:val="18"/>
           <w:bdr w:val="none" w:sz="0" w:space="0" w:color="auto" w:frame="1"/>
-          <w:lang w:val="it-CH" w:eastAsia="it-IT"/>
-          <w14:ligatures w14:val="none"/>
-        </w:rPr>
-        <w:t>//Funzione utile all'inizailizzazione dei valori N e F</w:t>
+          <w:lang w:eastAsia="it-IT"/>
+          <w14:ligatures w14:val="none"/>
+        </w:rPr>
+        <w:t>//Funzione utile all'</w:t>
+      </w:r>
+      <w:r>
+        <w:rPr>
+          <w:rFonts w:ascii="Consolas" w:eastAsia="Times New Roman" w:hAnsi="Consolas" w:cs="Consolas"/>
+          <w:color w:val="708090"/>
+          <w:kern w:val="0"/>
+          <w:sz w:val="18"/>
+          <w:szCs w:val="18"/>
+          <w:bdr w:val="none" w:sz="0" w:space="0" w:color="auto" w:frame="1"/>
+          <w:lang w:eastAsia="it-IT"/>
+          <w14:ligatures w14:val="none"/>
+        </w:rPr>
+        <w:t>inizializzazione</w:t>
+      </w:r>
+      <w:r>
+        <w:rPr>
+          <w:rFonts w:ascii="Consolas" w:eastAsia="Times New Roman" w:hAnsi="Consolas" w:cs="Consolas"/>
+          <w:color w:val="708090"/>
+          <w:kern w:val="0"/>
+          <w:sz w:val="18"/>
+          <w:szCs w:val="18"/>
+          <w:bdr w:val="none" w:sz="0" w:space="0" w:color="auto" w:frame="1"/>
+          <w:lang w:eastAsia="it-IT"/>
+          <w14:ligatures w14:val="none"/>
+        </w:rPr>
+        <w:t xml:space="preserve"> dei valori N e F</w:t>
       </w:r>
     </w:p>
     <w:p>
@@ -2233,7 +2285,7 @@
           <w:sz w:val="18"/>
           <w:szCs w:val="18"/>
           <w:bdr w:val="none" w:sz="0" w:space="0" w:color="auto" w:frame="1"/>
-          <w:lang w:val="en-US" w:eastAsia="it-IT"/>
+          <w:lang w:eastAsia="it-IT"/>
           <w14:ligatures w14:val="none"/>
         </w:rPr>
       </w:pPr>
@@ -2245,7 +2297,7 @@
           <w:sz w:val="18"/>
           <w:szCs w:val="18"/>
           <w:bdr w:val="none" w:sz="0" w:space="0" w:color="auto" w:frame="1"/>
-          <w:lang w:val="en-US" w:eastAsia="it-IT"/>
+          <w:lang w:eastAsia="it-IT"/>
           <w14:ligatures w14:val="none"/>
         </w:rPr>
         <w:t>void</w:t>
@@ -2258,7 +2310,7 @@
           <w:sz w:val="18"/>
           <w:szCs w:val="18"/>
           <w:bdr w:val="none" w:sz="0" w:space="0" w:color="auto" w:frame="1"/>
-          <w:lang w:val="en-US" w:eastAsia="it-IT"/>
+          <w:lang w:eastAsia="it-IT"/>
           <w14:ligatures w14:val="none"/>
         </w:rPr>
         <w:t xml:space="preserve"> </w:t>
@@ -2271,7 +2323,7 @@
           <w:sz w:val="18"/>
           <w:szCs w:val="18"/>
           <w:bdr w:val="none" w:sz="0" w:space="0" w:color="auto" w:frame="1"/>
-          <w:lang w:val="en-US" w:eastAsia="it-IT"/>
+          <w:lang w:eastAsia="it-IT"/>
           <w14:ligatures w14:val="none"/>
         </w:rPr>
         <w:t>initializeValues</w:t>
@@ -2284,7 +2336,7 @@
           <w:sz w:val="18"/>
           <w:szCs w:val="18"/>
           <w:bdr w:val="none" w:sz="0" w:space="0" w:color="auto" w:frame="1"/>
-          <w:lang w:val="en-US" w:eastAsia="it-IT"/>
+          <w:lang w:eastAsia="it-IT"/>
           <w14:ligatures w14:val="none"/>
         </w:rPr>
         <w:t>(</w:t>
@@ -2297,7 +2349,7 @@
           <w:sz w:val="18"/>
           <w:szCs w:val="18"/>
           <w:bdr w:val="none" w:sz="0" w:space="0" w:color="auto" w:frame="1"/>
-          <w:lang w:val="en-US" w:eastAsia="it-IT"/>
+          <w:lang w:eastAsia="it-IT"/>
           <w14:ligatures w14:val="none"/>
         </w:rPr>
         <w:t>int</w:t>
@@ -2310,7 +2362,7 @@
           <w:sz w:val="18"/>
           <w:szCs w:val="18"/>
           <w:bdr w:val="none" w:sz="0" w:space="0" w:color="auto" w:frame="1"/>
-          <w:lang w:val="en-US" w:eastAsia="it-IT"/>
+          <w:lang w:eastAsia="it-IT"/>
           <w14:ligatures w14:val="none"/>
         </w:rPr>
         <w:t>*</w:t>
@@ -2323,7 +2375,7 @@
           <w:sz w:val="18"/>
           <w:szCs w:val="18"/>
           <w:bdr w:val="none" w:sz="0" w:space="0" w:color="auto" w:frame="1"/>
-          <w:lang w:val="en-US" w:eastAsia="it-IT"/>
+          <w:lang w:eastAsia="it-IT"/>
           <w14:ligatures w14:val="none"/>
         </w:rPr>
         <w:t xml:space="preserve"> data</w:t>
@@ -2336,7 +2388,7 @@
           <w:sz w:val="18"/>
           <w:szCs w:val="18"/>
           <w:bdr w:val="none" w:sz="0" w:space="0" w:color="auto" w:frame="1"/>
-          <w:lang w:val="en-US" w:eastAsia="it-IT"/>
+          <w:lang w:eastAsia="it-IT"/>
           <w14:ligatures w14:val="none"/>
         </w:rPr>
         <w:t>,</w:t>
@@ -2349,7 +2401,7 @@
           <w:sz w:val="18"/>
           <w:szCs w:val="18"/>
           <w:bdr w:val="none" w:sz="0" w:space="0" w:color="auto" w:frame="1"/>
-          <w:lang w:val="en-US" w:eastAsia="it-IT"/>
+          <w:lang w:eastAsia="it-IT"/>
           <w14:ligatures w14:val="none"/>
         </w:rPr>
         <w:t xml:space="preserve"> </w:t>
@@ -2362,7 +2414,7 @@
           <w:sz w:val="18"/>
           <w:szCs w:val="18"/>
           <w:bdr w:val="none" w:sz="0" w:space="0" w:color="auto" w:frame="1"/>
-          <w:lang w:val="en-US" w:eastAsia="it-IT"/>
+          <w:lang w:eastAsia="it-IT"/>
           <w14:ligatures w14:val="none"/>
         </w:rPr>
         <w:t>int</w:t>
@@ -2375,7 +2427,7 @@
           <w:sz w:val="18"/>
           <w:szCs w:val="18"/>
           <w:bdr w:val="none" w:sz="0" w:space="0" w:color="auto" w:frame="1"/>
-          <w:lang w:val="en-US" w:eastAsia="it-IT"/>
+          <w:lang w:eastAsia="it-IT"/>
           <w14:ligatures w14:val="none"/>
         </w:rPr>
         <w:t>*</w:t>
@@ -2388,7 +2440,7 @@
           <w:sz w:val="18"/>
           <w:szCs w:val="18"/>
           <w:bdr w:val="none" w:sz="0" w:space="0" w:color="auto" w:frame="1"/>
-          <w:lang w:val="en-US" w:eastAsia="it-IT"/>
+          <w:lang w:eastAsia="it-IT"/>
           <w14:ligatures w14:val="none"/>
         </w:rPr>
         <w:t xml:space="preserve"> days</w:t>
@@ -2401,7 +2453,7 @@
           <w:sz w:val="18"/>
           <w:szCs w:val="18"/>
           <w:bdr w:val="none" w:sz="0" w:space="0" w:color="auto" w:frame="1"/>
-          <w:lang w:val="en-US" w:eastAsia="it-IT"/>
+          <w:lang w:eastAsia="it-IT"/>
           <w14:ligatures w14:val="none"/>
         </w:rPr>
         <w:t>,</w:t>
@@ -2414,7 +2466,7 @@
           <w:sz w:val="18"/>
           <w:szCs w:val="18"/>
           <w:bdr w:val="none" w:sz="0" w:space="0" w:color="auto" w:frame="1"/>
-          <w:lang w:val="en-US" w:eastAsia="it-IT"/>
+          <w:lang w:eastAsia="it-IT"/>
           <w14:ligatures w14:val="none"/>
         </w:rPr>
         <w:t xml:space="preserve"> </w:t>
@@ -2427,7 +2479,7 @@
           <w:sz w:val="18"/>
           <w:szCs w:val="18"/>
           <w:bdr w:val="none" w:sz="0" w:space="0" w:color="auto" w:frame="1"/>
-          <w:lang w:val="en-US" w:eastAsia="it-IT"/>
+          <w:lang w:eastAsia="it-IT"/>
           <w14:ligatures w14:val="none"/>
         </w:rPr>
         <w:t>int</w:t>
@@ -2440,7 +2492,7 @@
           <w:sz w:val="18"/>
           <w:szCs w:val="18"/>
           <w:bdr w:val="none" w:sz="0" w:space="0" w:color="auto" w:frame="1"/>
-          <w:lang w:val="en-US" w:eastAsia="it-IT"/>
+          <w:lang w:eastAsia="it-IT"/>
           <w14:ligatures w14:val="none"/>
         </w:rPr>
         <w:t>*</w:t>
@@ -2453,7 +2505,7 @@
           <w:sz w:val="18"/>
           <w:szCs w:val="18"/>
           <w:bdr w:val="none" w:sz="0" w:space="0" w:color="auto" w:frame="1"/>
-          <w:lang w:val="en-US" w:eastAsia="it-IT"/>
+          <w:lang w:eastAsia="it-IT"/>
           <w14:ligatures w14:val="none"/>
         </w:rPr>
         <w:t xml:space="preserve"> tradingCards</w:t>
@@ -2466,7 +2518,7 @@
           <w:sz w:val="18"/>
           <w:szCs w:val="18"/>
           <w:bdr w:val="none" w:sz="0" w:space="0" w:color="auto" w:frame="1"/>
-          <w:lang w:val="en-US" w:eastAsia="it-IT"/>
+          <w:lang w:eastAsia="it-IT"/>
           <w14:ligatures w14:val="none"/>
         </w:rPr>
         <w:t>);</w:t>
@@ -2506,7 +2558,7 @@
           <w:sz w:val="18"/>
           <w:szCs w:val="18"/>
           <w:bdr w:val="none" w:sz="0" w:space="0" w:color="auto" w:frame="1"/>
-          <w:lang w:val="en-US" w:eastAsia="it-IT"/>
+          <w:lang w:eastAsia="it-IT"/>
           <w14:ligatures w14:val="none"/>
         </w:rPr>
       </w:pPr>
@@ -2545,7 +2597,7 @@
           <w:sz w:val="18"/>
           <w:szCs w:val="18"/>
           <w:bdr w:val="none" w:sz="0" w:space="0" w:color="auto" w:frame="1"/>
-          <w:lang w:val="it-CH" w:eastAsia="it-IT"/>
+          <w:lang w:eastAsia="it-IT"/>
           <w14:ligatures w14:val="none"/>
         </w:rPr>
       </w:pPr>
@@ -2557,7 +2609,7 @@
           <w:sz w:val="18"/>
           <w:szCs w:val="18"/>
           <w:bdr w:val="none" w:sz="0" w:space="0" w:color="auto" w:frame="1"/>
-          <w:lang w:val="it-CH" w:eastAsia="it-IT"/>
+          <w:lang w:eastAsia="it-IT"/>
           <w14:ligatures w14:val="none"/>
         </w:rPr>
         <w:t>//Funzione utile al riempimento della matrice con i giorni e i prezzi di vendita e acquisto</w:t>
@@ -2596,7 +2648,7 @@
           <w:kern w:val="0"/>
           <w:sz w:val="18"/>
           <w:szCs w:val="18"/>
-          <w:lang w:val="en-US" w:eastAsia="it-IT"/>
+          <w:lang w:eastAsia="it-IT"/>
           <w14:ligatures w14:val="none"/>
         </w:rPr>
       </w:pPr>
@@ -2608,7 +2660,7 @@
           <w:sz w:val="18"/>
           <w:szCs w:val="18"/>
           <w:bdr w:val="none" w:sz="0" w:space="0" w:color="auto" w:frame="1"/>
-          <w:lang w:val="en-US" w:eastAsia="it-IT"/>
+          <w:lang w:eastAsia="it-IT"/>
           <w14:ligatures w14:val="none"/>
         </w:rPr>
         <w:t>int</w:t>
@@ -2621,7 +2673,7 @@
           <w:sz w:val="18"/>
           <w:szCs w:val="18"/>
           <w:bdr w:val="none" w:sz="0" w:space="0" w:color="auto" w:frame="1"/>
-          <w:lang w:val="en-US" w:eastAsia="it-IT"/>
+          <w:lang w:eastAsia="it-IT"/>
           <w14:ligatures w14:val="none"/>
         </w:rPr>
         <w:t>**</w:t>
@@ -2634,7 +2686,7 @@
           <w:sz w:val="18"/>
           <w:szCs w:val="18"/>
           <w:bdr w:val="none" w:sz="0" w:space="0" w:color="auto" w:frame="1"/>
-          <w:lang w:val="en-US" w:eastAsia="it-IT"/>
+          <w:lang w:eastAsia="it-IT"/>
           <w14:ligatures w14:val="none"/>
         </w:rPr>
         <w:t xml:space="preserve"> </w:t>
@@ -2647,7 +2699,7 @@
           <w:sz w:val="18"/>
           <w:szCs w:val="18"/>
           <w:bdr w:val="none" w:sz="0" w:space="0" w:color="auto" w:frame="1"/>
-          <w:lang w:val="en-US" w:eastAsia="it-IT"/>
+          <w:lang w:eastAsia="it-IT"/>
           <w14:ligatures w14:val="none"/>
         </w:rPr>
         <w:t>createMatrix</w:t>
@@ -2660,7 +2712,7 @@
           <w:sz w:val="18"/>
           <w:szCs w:val="18"/>
           <w:bdr w:val="none" w:sz="0" w:space="0" w:color="auto" w:frame="1"/>
-          <w:lang w:val="en-US" w:eastAsia="it-IT"/>
+          <w:lang w:eastAsia="it-IT"/>
           <w14:ligatures w14:val="none"/>
         </w:rPr>
         <w:t>(</w:t>
@@ -2673,7 +2725,7 @@
           <w:sz w:val="18"/>
           <w:szCs w:val="18"/>
           <w:bdr w:val="none" w:sz="0" w:space="0" w:color="auto" w:frame="1"/>
-          <w:lang w:val="en-US" w:eastAsia="it-IT"/>
+          <w:lang w:eastAsia="it-IT"/>
           <w14:ligatures w14:val="none"/>
         </w:rPr>
         <w:t>int</w:t>
@@ -2686,7 +2738,7 @@
           <w:sz w:val="18"/>
           <w:szCs w:val="18"/>
           <w:bdr w:val="none" w:sz="0" w:space="0" w:color="auto" w:frame="1"/>
-          <w:lang w:val="en-US" w:eastAsia="it-IT"/>
+          <w:lang w:eastAsia="it-IT"/>
           <w14:ligatures w14:val="none"/>
         </w:rPr>
         <w:t>*</w:t>
@@ -2699,7 +2751,7 @@
           <w:sz w:val="18"/>
           <w:szCs w:val="18"/>
           <w:bdr w:val="none" w:sz="0" w:space="0" w:color="auto" w:frame="1"/>
-          <w:lang w:val="en-US" w:eastAsia="it-IT"/>
+          <w:lang w:eastAsia="it-IT"/>
           <w14:ligatures w14:val="none"/>
         </w:rPr>
         <w:t xml:space="preserve"> data</w:t>
@@ -2712,7 +2764,7 @@
           <w:sz w:val="18"/>
           <w:szCs w:val="18"/>
           <w:bdr w:val="none" w:sz="0" w:space="0" w:color="auto" w:frame="1"/>
-          <w:lang w:val="en-US" w:eastAsia="it-IT"/>
+          <w:lang w:eastAsia="it-IT"/>
           <w14:ligatures w14:val="none"/>
         </w:rPr>
         <w:t>,</w:t>
@@ -2725,7 +2777,7 @@
           <w:sz w:val="18"/>
           <w:szCs w:val="18"/>
           <w:bdr w:val="none" w:sz="0" w:space="0" w:color="auto" w:frame="1"/>
-          <w:lang w:val="en-US" w:eastAsia="it-IT"/>
+          <w:lang w:eastAsia="it-IT"/>
           <w14:ligatures w14:val="none"/>
         </w:rPr>
         <w:t xml:space="preserve"> </w:t>
@@ -2738,7 +2790,7 @@
           <w:sz w:val="18"/>
           <w:szCs w:val="18"/>
           <w:bdr w:val="none" w:sz="0" w:space="0" w:color="auto" w:frame="1"/>
-          <w:lang w:val="en-US" w:eastAsia="it-IT"/>
+          <w:lang w:eastAsia="it-IT"/>
           <w14:ligatures w14:val="none"/>
         </w:rPr>
         <w:t>int</w:t>
@@ -2751,7 +2803,7 @@
           <w:sz w:val="18"/>
           <w:szCs w:val="18"/>
           <w:bdr w:val="none" w:sz="0" w:space="0" w:color="auto" w:frame="1"/>
-          <w:lang w:val="en-US" w:eastAsia="it-IT"/>
+          <w:lang w:eastAsia="it-IT"/>
           <w14:ligatures w14:val="none"/>
         </w:rPr>
         <w:t xml:space="preserve"> days</w:t>
@@ -2764,7 +2816,7 @@
           <w:sz w:val="18"/>
           <w:szCs w:val="18"/>
           <w:bdr w:val="none" w:sz="0" w:space="0" w:color="auto" w:frame="1"/>
-          <w:lang w:val="en-US" w:eastAsia="it-IT"/>
+          <w:lang w:eastAsia="it-IT"/>
           <w14:ligatures w14:val="none"/>
         </w:rPr>
         <w:t>,</w:t>
@@ -2777,7 +2829,7 @@
           <w:sz w:val="18"/>
           <w:szCs w:val="18"/>
           <w:bdr w:val="none" w:sz="0" w:space="0" w:color="auto" w:frame="1"/>
-          <w:lang w:val="en-US" w:eastAsia="it-IT"/>
+          <w:lang w:eastAsia="it-IT"/>
           <w14:ligatures w14:val="none"/>
         </w:rPr>
         <w:t xml:space="preserve"> </w:t>
@@ -2790,7 +2842,7 @@
           <w:sz w:val="18"/>
           <w:szCs w:val="18"/>
           <w:bdr w:val="none" w:sz="0" w:space="0" w:color="auto" w:frame="1"/>
-          <w:lang w:val="en-US" w:eastAsia="it-IT"/>
+          <w:lang w:eastAsia="it-IT"/>
           <w14:ligatures w14:val="none"/>
         </w:rPr>
         <w:t>int</w:t>
@@ -2803,7 +2855,7 @@
           <w:sz w:val="18"/>
           <w:szCs w:val="18"/>
           <w:bdr w:val="none" w:sz="0" w:space="0" w:color="auto" w:frame="1"/>
-          <w:lang w:val="en-US" w:eastAsia="it-IT"/>
+          <w:lang w:eastAsia="it-IT"/>
           <w14:ligatures w14:val="none"/>
         </w:rPr>
         <w:t xml:space="preserve"> cols</w:t>
@@ -2816,7 +2868,7 @@
           <w:sz w:val="18"/>
           <w:szCs w:val="18"/>
           <w:bdr w:val="none" w:sz="0" w:space="0" w:color="auto" w:frame="1"/>
-          <w:lang w:val="en-US" w:eastAsia="it-IT"/>
+          <w:lang w:eastAsia="it-IT"/>
           <w14:ligatures w14:val="none"/>
         </w:rPr>
         <w:t>);</w:t>
@@ -2827,88 +2879,29 @@
         <w:rPr>
           <w:sz w:val="18"/>
           <w:szCs w:val="18"/>
-          <w:lang w:val="en-US"/>
-        </w:rPr>
-      </w:pPr>
-    </w:p>
-    <w:p>
-      <w:pPr>
-        <w:rPr>
-          <w:lang w:val="it-CH"/>
-        </w:rPr>
-      </w:pPr>
-      <w:r>
-        <w:rPr>
-          <w:lang w:val="it-CH"/>
-        </w:rPr>
-        <w:t>Il resto del codice è s</w:t>
-      </w:r>
-      <w:r>
-        <w:rPr>
-          <w:lang w:val="it-CH"/>
-        </w:rPr>
-        <w:t>tato poi sviluppato interamente nel main.</w:t>
-      </w:r>
-    </w:p>
-    <w:p>
-      <w:pPr>
-        <w:rPr>
-          <w:lang w:val="it-CH"/>
-        </w:rPr>
-      </w:pPr>
-    </w:p>
-    <w:p>
-      <w:pPr>
-        <w:rPr>
-          <w:lang w:val="it-CH"/>
-        </w:rPr>
-      </w:pPr>
-    </w:p>
-    <w:p>
-      <w:pPr>
-        <w:rPr>
-          <w:lang w:val="it-CH"/>
-        </w:rPr>
-      </w:pPr>
-    </w:p>
-    <w:p>
-      <w:pPr>
-        <w:rPr>
-          <w:lang w:val="it-CH"/>
-        </w:rPr>
-      </w:pPr>
-    </w:p>
-    <w:p>
-      <w:pPr>
-        <w:rPr>
-          <w:lang w:val="it-CH"/>
-        </w:rPr>
-      </w:pPr>
-    </w:p>
-    <w:p>
-      <w:pPr>
-        <w:rPr>
-          <w:lang w:val="it-CH"/>
-        </w:rPr>
-      </w:pPr>
-    </w:p>
-    <w:p>
-      <w:pPr>
-        <w:rPr>
-          <w:lang w:val="it-CH"/>
-        </w:rPr>
-      </w:pPr>
-    </w:p>
+        </w:rPr>
+      </w:pPr>
+    </w:p>
+    <w:p>
+      <w:r>
+        <w:t>Il resto del codice è stato poi sviluppato interamente nel main.</w:t>
+      </w:r>
+    </w:p>
+    <w:p/>
+    <w:p/>
+    <w:p/>
+    <w:p/>
+    <w:p/>
+    <w:p/>
+    <w:p/>
     <w:p>
       <w:pPr>
         <w:pStyle w:val="Titolo2"/>
       </w:pPr>
-      <w:bookmarkStart w:id="2" w:name="_Toc185323953"/>
       <w:r>
         <w:lastRenderedPageBreak/>
-        <w:t>Pseuodocodice</w:t>
-      </w:r>
-      <w:bookmarkEnd w:id="2"/>
+        <w:t>Pseudocodice</w:t>
+      </w:r>
     </w:p>
     <w:p/>
     <w:p>
@@ -3030,7 +3023,7 @@
           <w:sz w:val="18"/>
           <w:szCs w:val="18"/>
           <w:bdr w:val="none" w:sz="0" w:space="0" w:color="auto" w:frame="1"/>
-          <w:lang w:val="it-CH" w:eastAsia="it-IT"/>
+          <w:lang w:eastAsia="it-IT"/>
           <w14:ligatures w14:val="none"/>
         </w:rPr>
       </w:pPr>
@@ -3042,7 +3035,7 @@
           <w:sz w:val="18"/>
           <w:szCs w:val="18"/>
           <w:bdr w:val="none" w:sz="0" w:space="0" w:color="auto" w:frame="1"/>
-          <w:lang w:val="it-CH" w:eastAsia="it-IT"/>
+          <w:lang w:eastAsia="it-IT"/>
           <w14:ligatures w14:val="none"/>
         </w:rPr>
         <w:t>Inizio</w:t>
@@ -3082,7 +3075,7 @@
           <w:sz w:val="18"/>
           <w:szCs w:val="18"/>
           <w:bdr w:val="none" w:sz="0" w:space="0" w:color="auto" w:frame="1"/>
-          <w:lang w:val="it-CH" w:eastAsia="it-IT"/>
+          <w:lang w:eastAsia="it-IT"/>
           <w14:ligatures w14:val="none"/>
         </w:rPr>
       </w:pPr>
@@ -3121,19 +3114,19 @@
           <w:sz w:val="18"/>
           <w:szCs w:val="18"/>
           <w:bdr w:val="none" w:sz="0" w:space="0" w:color="auto" w:frame="1"/>
-          <w:lang w:val="it-CH" w:eastAsia="it-IT"/>
-          <w14:ligatures w14:val="none"/>
-        </w:rPr>
-      </w:pPr>
-      <w:r>
-        <w:rPr>
-          <w:rFonts w:ascii="Consolas" w:eastAsia="Times New Roman" w:hAnsi="Consolas" w:cs="Consolas"/>
-          <w:color w:val="000000"/>
-          <w:kern w:val="0"/>
-          <w:sz w:val="18"/>
-          <w:szCs w:val="18"/>
-          <w:bdr w:val="none" w:sz="0" w:space="0" w:color="auto" w:frame="1"/>
-          <w:lang w:val="it-CH" w:eastAsia="it-IT"/>
+          <w:lang w:eastAsia="it-IT"/>
+          <w14:ligatures w14:val="none"/>
+        </w:rPr>
+      </w:pPr>
+      <w:r>
+        <w:rPr>
+          <w:rFonts w:ascii="Consolas" w:eastAsia="Times New Roman" w:hAnsi="Consolas" w:cs="Consolas"/>
+          <w:color w:val="000000"/>
+          <w:kern w:val="0"/>
+          <w:sz w:val="18"/>
+          <w:szCs w:val="18"/>
+          <w:bdr w:val="none" w:sz="0" w:space="0" w:color="auto" w:frame="1"/>
+          <w:lang w:eastAsia="it-IT"/>
           <w14:ligatures w14:val="none"/>
         </w:rPr>
         <w:t xml:space="preserve">    // Inizializzazione delle variabili</w:t>
@@ -3173,19 +3166,19 @@
           <w:sz w:val="18"/>
           <w:szCs w:val="18"/>
           <w:bdr w:val="none" w:sz="0" w:space="0" w:color="auto" w:frame="1"/>
-          <w:lang w:val="it-CH" w:eastAsia="it-IT"/>
-          <w14:ligatures w14:val="none"/>
-        </w:rPr>
-      </w:pPr>
-      <w:r>
-        <w:rPr>
-          <w:rFonts w:ascii="Consolas" w:eastAsia="Times New Roman" w:hAnsi="Consolas" w:cs="Consolas"/>
-          <w:color w:val="000000"/>
-          <w:kern w:val="0"/>
-          <w:sz w:val="18"/>
-          <w:szCs w:val="18"/>
-          <w:bdr w:val="none" w:sz="0" w:space="0" w:color="auto" w:frame="1"/>
-          <w:lang w:val="it-CH" w:eastAsia="it-IT"/>
+          <w:lang w:eastAsia="it-IT"/>
+          <w14:ligatures w14:val="none"/>
+        </w:rPr>
+      </w:pPr>
+      <w:r>
+        <w:rPr>
+          <w:rFonts w:ascii="Consolas" w:eastAsia="Times New Roman" w:hAnsi="Consolas" w:cs="Consolas"/>
+          <w:color w:val="000000"/>
+          <w:kern w:val="0"/>
+          <w:sz w:val="18"/>
+          <w:szCs w:val="18"/>
+          <w:bdr w:val="none" w:sz="0" w:space="0" w:color="auto" w:frame="1"/>
+          <w:lang w:eastAsia="it-IT"/>
           <w14:ligatures w14:val="none"/>
         </w:rPr>
         <w:t xml:space="preserve">    [...]</w:t>
@@ -3225,19 +3218,19 @@
           <w:sz w:val="18"/>
           <w:szCs w:val="18"/>
           <w:bdr w:val="none" w:sz="0" w:space="0" w:color="auto" w:frame="1"/>
-          <w:lang w:val="it-CH" w:eastAsia="it-IT"/>
-          <w14:ligatures w14:val="none"/>
-        </w:rPr>
-      </w:pPr>
-      <w:r>
-        <w:rPr>
-          <w:rFonts w:ascii="Consolas" w:eastAsia="Times New Roman" w:hAnsi="Consolas" w:cs="Consolas"/>
-          <w:color w:val="000000"/>
-          <w:kern w:val="0"/>
-          <w:sz w:val="18"/>
-          <w:szCs w:val="18"/>
-          <w:bdr w:val="none" w:sz="0" w:space="0" w:color="auto" w:frame="1"/>
-          <w:lang w:val="it-CH" w:eastAsia="it-IT"/>
+          <w:lang w:eastAsia="it-IT"/>
+          <w14:ligatures w14:val="none"/>
+        </w:rPr>
+      </w:pPr>
+      <w:r>
+        <w:rPr>
+          <w:rFonts w:ascii="Consolas" w:eastAsia="Times New Roman" w:hAnsi="Consolas" w:cs="Consolas"/>
+          <w:color w:val="000000"/>
+          <w:kern w:val="0"/>
+          <w:sz w:val="18"/>
+          <w:szCs w:val="18"/>
+          <w:bdr w:val="none" w:sz="0" w:space="0" w:color="auto" w:frame="1"/>
+          <w:lang w:eastAsia="it-IT"/>
           <w14:ligatures w14:val="none"/>
         </w:rPr>
         <w:t xml:space="preserve">    // Controllo dei valori</w:t>
@@ -3277,19 +3270,19 @@
           <w:sz w:val="18"/>
           <w:szCs w:val="18"/>
           <w:bdr w:val="none" w:sz="0" w:space="0" w:color="auto" w:frame="1"/>
-          <w:lang w:val="it-CH" w:eastAsia="it-IT"/>
-          <w14:ligatures w14:val="none"/>
-        </w:rPr>
-      </w:pPr>
-      <w:r>
-        <w:rPr>
-          <w:rFonts w:ascii="Consolas" w:eastAsia="Times New Roman" w:hAnsi="Consolas" w:cs="Consolas"/>
-          <w:color w:val="000000"/>
-          <w:kern w:val="0"/>
-          <w:sz w:val="18"/>
-          <w:szCs w:val="18"/>
-          <w:bdr w:val="none" w:sz="0" w:space="0" w:color="auto" w:frame="1"/>
-          <w:lang w:val="it-CH" w:eastAsia="it-IT"/>
+          <w:lang w:eastAsia="it-IT"/>
+          <w14:ligatures w14:val="none"/>
+        </w:rPr>
+      </w:pPr>
+      <w:r>
+        <w:rPr>
+          <w:rFonts w:ascii="Consolas" w:eastAsia="Times New Roman" w:hAnsi="Consolas" w:cs="Consolas"/>
+          <w:color w:val="000000"/>
+          <w:kern w:val="0"/>
+          <w:sz w:val="18"/>
+          <w:szCs w:val="18"/>
+          <w:bdr w:val="none" w:sz="0" w:space="0" w:color="auto" w:frame="1"/>
+          <w:lang w:eastAsia="it-IT"/>
           <w14:ligatures w14:val="none"/>
         </w:rPr>
         <w:t xml:space="preserve">    [...]</w:t>
@@ -3329,19 +3322,19 @@
           <w:sz w:val="18"/>
           <w:szCs w:val="18"/>
           <w:bdr w:val="none" w:sz="0" w:space="0" w:color="auto" w:frame="1"/>
-          <w:lang w:val="it-CH" w:eastAsia="it-IT"/>
-          <w14:ligatures w14:val="none"/>
-        </w:rPr>
-      </w:pPr>
-      <w:r>
-        <w:rPr>
-          <w:rFonts w:ascii="Consolas" w:eastAsia="Times New Roman" w:hAnsi="Consolas" w:cs="Consolas"/>
-          <w:color w:val="000000"/>
-          <w:kern w:val="0"/>
-          <w:sz w:val="18"/>
-          <w:szCs w:val="18"/>
-          <w:bdr w:val="none" w:sz="0" w:space="0" w:color="auto" w:frame="1"/>
-          <w:lang w:val="it-CH" w:eastAsia="it-IT"/>
+          <w:lang w:eastAsia="it-IT"/>
+          <w14:ligatures w14:val="none"/>
+        </w:rPr>
+      </w:pPr>
+      <w:r>
+        <w:rPr>
+          <w:rFonts w:ascii="Consolas" w:eastAsia="Times New Roman" w:hAnsi="Consolas" w:cs="Consolas"/>
+          <w:color w:val="000000"/>
+          <w:kern w:val="0"/>
+          <w:sz w:val="18"/>
+          <w:szCs w:val="18"/>
+          <w:bdr w:val="none" w:sz="0" w:space="0" w:color="auto" w:frame="1"/>
+          <w:lang w:eastAsia="it-IT"/>
           <w14:ligatures w14:val="none"/>
         </w:rPr>
         <w:t xml:space="preserve">    // Allocazione matrice dinamica</w:t>
@@ -3381,19 +3374,19 @@
           <w:sz w:val="18"/>
           <w:szCs w:val="18"/>
           <w:bdr w:val="none" w:sz="0" w:space="0" w:color="auto" w:frame="1"/>
-          <w:lang w:val="it-CH" w:eastAsia="it-IT"/>
-          <w14:ligatures w14:val="none"/>
-        </w:rPr>
-      </w:pPr>
-      <w:r>
-        <w:rPr>
-          <w:rFonts w:ascii="Consolas" w:eastAsia="Times New Roman" w:hAnsi="Consolas" w:cs="Consolas"/>
-          <w:color w:val="000000"/>
-          <w:kern w:val="0"/>
-          <w:sz w:val="18"/>
-          <w:szCs w:val="18"/>
-          <w:bdr w:val="none" w:sz="0" w:space="0" w:color="auto" w:frame="1"/>
-          <w:lang w:val="it-CH" w:eastAsia="it-IT"/>
+          <w:lang w:eastAsia="it-IT"/>
+          <w14:ligatures w14:val="none"/>
+        </w:rPr>
+      </w:pPr>
+      <w:r>
+        <w:rPr>
+          <w:rFonts w:ascii="Consolas" w:eastAsia="Times New Roman" w:hAnsi="Consolas" w:cs="Consolas"/>
+          <w:color w:val="000000"/>
+          <w:kern w:val="0"/>
+          <w:sz w:val="18"/>
+          <w:szCs w:val="18"/>
+          <w:bdr w:val="none" w:sz="0" w:space="0" w:color="auto" w:frame="1"/>
+          <w:lang w:eastAsia="it-IT"/>
           <w14:ligatures w14:val="none"/>
         </w:rPr>
         <w:t xml:space="preserve">    [...] </w:t>
@@ -3433,19 +3426,19 @@
           <w:sz w:val="18"/>
           <w:szCs w:val="18"/>
           <w:bdr w:val="none" w:sz="0" w:space="0" w:color="auto" w:frame="1"/>
-          <w:lang w:val="it-CH" w:eastAsia="it-IT"/>
-          <w14:ligatures w14:val="none"/>
-        </w:rPr>
-      </w:pPr>
-      <w:r>
-        <w:rPr>
-          <w:rFonts w:ascii="Consolas" w:eastAsia="Times New Roman" w:hAnsi="Consolas" w:cs="Consolas"/>
-          <w:color w:val="000000"/>
-          <w:kern w:val="0"/>
-          <w:sz w:val="18"/>
-          <w:szCs w:val="18"/>
-          <w:bdr w:val="none" w:sz="0" w:space="0" w:color="auto" w:frame="1"/>
-          <w:lang w:val="it-CH" w:eastAsia="it-IT"/>
+          <w:lang w:eastAsia="it-IT"/>
+          <w14:ligatures w14:val="none"/>
+        </w:rPr>
+      </w:pPr>
+      <w:r>
+        <w:rPr>
+          <w:rFonts w:ascii="Consolas" w:eastAsia="Times New Roman" w:hAnsi="Consolas" w:cs="Consolas"/>
+          <w:color w:val="000000"/>
+          <w:kern w:val="0"/>
+          <w:sz w:val="18"/>
+          <w:szCs w:val="18"/>
+          <w:bdr w:val="none" w:sz="0" w:space="0" w:color="auto" w:frame="1"/>
+          <w:lang w:eastAsia="it-IT"/>
           <w14:ligatures w14:val="none"/>
         </w:rPr>
         <w:t xml:space="preserve">    // Assegnazione dei prezzi di acquisto e vendita</w:t>
@@ -3485,19 +3478,19 @@
           <w:sz w:val="18"/>
           <w:szCs w:val="18"/>
           <w:bdr w:val="none" w:sz="0" w:space="0" w:color="auto" w:frame="1"/>
-          <w:lang w:val="it-CH" w:eastAsia="it-IT"/>
-          <w14:ligatures w14:val="none"/>
-        </w:rPr>
-      </w:pPr>
-      <w:r>
-        <w:rPr>
-          <w:rFonts w:ascii="Consolas" w:eastAsia="Times New Roman" w:hAnsi="Consolas" w:cs="Consolas"/>
-          <w:color w:val="000000"/>
-          <w:kern w:val="0"/>
-          <w:sz w:val="18"/>
-          <w:szCs w:val="18"/>
-          <w:bdr w:val="none" w:sz="0" w:space="0" w:color="auto" w:frame="1"/>
-          <w:lang w:val="it-CH" w:eastAsia="it-IT"/>
+          <w:lang w:eastAsia="it-IT"/>
+          <w14:ligatures w14:val="none"/>
+        </w:rPr>
+      </w:pPr>
+      <w:r>
+        <w:rPr>
+          <w:rFonts w:ascii="Consolas" w:eastAsia="Times New Roman" w:hAnsi="Consolas" w:cs="Consolas"/>
+          <w:color w:val="000000"/>
+          <w:kern w:val="0"/>
+          <w:sz w:val="18"/>
+          <w:szCs w:val="18"/>
+          <w:bdr w:val="none" w:sz="0" w:space="0" w:color="auto" w:frame="1"/>
+          <w:lang w:eastAsia="it-IT"/>
           <w14:ligatures w14:val="none"/>
         </w:rPr>
         <w:t xml:space="preserve">    [...]</w:t>
@@ -3537,7 +3530,7 @@
           <w:sz w:val="18"/>
           <w:szCs w:val="18"/>
           <w:bdr w:val="none" w:sz="0" w:space="0" w:color="auto" w:frame="1"/>
-          <w:lang w:val="it-CH" w:eastAsia="it-IT"/>
+          <w:lang w:eastAsia="it-IT"/>
           <w14:ligatures w14:val="none"/>
         </w:rPr>
       </w:pPr>
@@ -3576,19 +3569,19 @@
           <w:sz w:val="18"/>
           <w:szCs w:val="18"/>
           <w:bdr w:val="none" w:sz="0" w:space="0" w:color="auto" w:frame="1"/>
-          <w:lang w:val="it-CH" w:eastAsia="it-IT"/>
-          <w14:ligatures w14:val="none"/>
-        </w:rPr>
-      </w:pPr>
-      <w:r>
-        <w:rPr>
-          <w:rFonts w:ascii="Consolas" w:eastAsia="Times New Roman" w:hAnsi="Consolas" w:cs="Consolas"/>
-          <w:color w:val="000000"/>
-          <w:kern w:val="0"/>
-          <w:sz w:val="18"/>
-          <w:szCs w:val="18"/>
-          <w:bdr w:val="none" w:sz="0" w:space="0" w:color="auto" w:frame="1"/>
-          <w:lang w:val="it-CH" w:eastAsia="it-IT"/>
+          <w:lang w:eastAsia="it-IT"/>
+          <w14:ligatures w14:val="none"/>
+        </w:rPr>
+      </w:pPr>
+      <w:r>
+        <w:rPr>
+          <w:rFonts w:ascii="Consolas" w:eastAsia="Times New Roman" w:hAnsi="Consolas" w:cs="Consolas"/>
+          <w:color w:val="000000"/>
+          <w:kern w:val="0"/>
+          <w:sz w:val="18"/>
+          <w:szCs w:val="18"/>
+          <w:bdr w:val="none" w:sz="0" w:space="0" w:color="auto" w:frame="1"/>
+          <w:lang w:eastAsia="it-IT"/>
           <w14:ligatures w14:val="none"/>
         </w:rPr>
         <w:t xml:space="preserve">    // Inizializzazione della tabella DP</w:t>
@@ -3628,19 +3621,19 @@
           <w:sz w:val="18"/>
           <w:szCs w:val="18"/>
           <w:bdr w:val="none" w:sz="0" w:space="0" w:color="auto" w:frame="1"/>
-          <w:lang w:val="it-CH" w:eastAsia="it-IT"/>
-          <w14:ligatures w14:val="none"/>
-        </w:rPr>
-      </w:pPr>
-      <w:r>
-        <w:rPr>
-          <w:rFonts w:ascii="Consolas" w:eastAsia="Times New Roman" w:hAnsi="Consolas" w:cs="Consolas"/>
-          <w:color w:val="000000"/>
-          <w:kern w:val="0"/>
-          <w:sz w:val="18"/>
-          <w:szCs w:val="18"/>
-          <w:bdr w:val="none" w:sz="0" w:space="0" w:color="auto" w:frame="1"/>
-          <w:lang w:val="it-CH" w:eastAsia="it-IT"/>
+          <w:lang w:eastAsia="it-IT"/>
+          <w14:ligatures w14:val="none"/>
+        </w:rPr>
+      </w:pPr>
+      <w:r>
+        <w:rPr>
+          <w:rFonts w:ascii="Consolas" w:eastAsia="Times New Roman" w:hAnsi="Consolas" w:cs="Consolas"/>
+          <w:color w:val="000000"/>
+          <w:kern w:val="0"/>
+          <w:sz w:val="18"/>
+          <w:szCs w:val="18"/>
+          <w:bdr w:val="none" w:sz="0" w:space="0" w:color="auto" w:frame="1"/>
+          <w:lang w:eastAsia="it-IT"/>
           <w14:ligatures w14:val="none"/>
         </w:rPr>
         <w:t xml:space="preserve">    dp[0][0] ← 1.0 // Inizio con 1 CHF</w:t>
@@ -3680,19 +3673,19 @@
           <w:sz w:val="18"/>
           <w:szCs w:val="18"/>
           <w:bdr w:val="none" w:sz="0" w:space="0" w:color="auto" w:frame="1"/>
-          <w:lang w:val="it-CH" w:eastAsia="it-IT"/>
-          <w14:ligatures w14:val="none"/>
-        </w:rPr>
-      </w:pPr>
-      <w:r>
-        <w:rPr>
-          <w:rFonts w:ascii="Consolas" w:eastAsia="Times New Roman" w:hAnsi="Consolas" w:cs="Consolas"/>
-          <w:color w:val="000000"/>
-          <w:kern w:val="0"/>
-          <w:sz w:val="18"/>
-          <w:szCs w:val="18"/>
-          <w:bdr w:val="none" w:sz="0" w:space="0" w:color="auto" w:frame="1"/>
-          <w:lang w:val="it-CH" w:eastAsia="it-IT"/>
+          <w:lang w:eastAsia="it-IT"/>
+          <w14:ligatures w14:val="none"/>
+        </w:rPr>
+      </w:pPr>
+      <w:r>
+        <w:rPr>
+          <w:rFonts w:ascii="Consolas" w:eastAsia="Times New Roman" w:hAnsi="Consolas" w:cs="Consolas"/>
+          <w:color w:val="000000"/>
+          <w:kern w:val="0"/>
+          <w:sz w:val="18"/>
+          <w:szCs w:val="18"/>
+          <w:bdr w:val="none" w:sz="0" w:space="0" w:color="auto" w:frame="1"/>
+          <w:lang w:eastAsia="it-IT"/>
           <w14:ligatures w14:val="none"/>
         </w:rPr>
         <w:t xml:space="preserve">    </w:t>
@@ -3705,7 +3698,7 @@
           <w:sz w:val="18"/>
           <w:szCs w:val="18"/>
           <w:bdr w:val="none" w:sz="0" w:space="0" w:color="auto" w:frame="1"/>
-          <w:lang w:val="it-CH" w:eastAsia="it-IT"/>
+          <w:lang w:eastAsia="it-IT"/>
           <w14:ligatures w14:val="none"/>
         </w:rPr>
         <w:t>For</w:t>
@@ -3718,7 +3711,7 @@
           <w:sz w:val="18"/>
           <w:szCs w:val="18"/>
           <w:bdr w:val="none" w:sz="0" w:space="0" w:color="auto" w:frame="1"/>
-          <w:lang w:val="it-CH" w:eastAsia="it-IT"/>
+          <w:lang w:eastAsia="it-IT"/>
           <w14:ligatures w14:val="none"/>
         </w:rPr>
         <w:t xml:space="preserve"> ogni carta j da 1 a F fai</w:t>
@@ -3758,19 +3751,19 @@
           <w:sz w:val="18"/>
           <w:szCs w:val="18"/>
           <w:bdr w:val="none" w:sz="0" w:space="0" w:color="auto" w:frame="1"/>
-          <w:lang w:val="it-CH" w:eastAsia="it-IT"/>
-          <w14:ligatures w14:val="none"/>
-        </w:rPr>
-      </w:pPr>
-      <w:r>
-        <w:rPr>
-          <w:rFonts w:ascii="Consolas" w:eastAsia="Times New Roman" w:hAnsi="Consolas" w:cs="Consolas"/>
-          <w:color w:val="000000"/>
-          <w:kern w:val="0"/>
-          <w:sz w:val="18"/>
-          <w:szCs w:val="18"/>
-          <w:bdr w:val="none" w:sz="0" w:space="0" w:color="auto" w:frame="1"/>
-          <w:lang w:val="it-CH" w:eastAsia="it-IT"/>
+          <w:lang w:eastAsia="it-IT"/>
+          <w14:ligatures w14:val="none"/>
+        </w:rPr>
+      </w:pPr>
+      <w:r>
+        <w:rPr>
+          <w:rFonts w:ascii="Consolas" w:eastAsia="Times New Roman" w:hAnsi="Consolas" w:cs="Consolas"/>
+          <w:color w:val="000000"/>
+          <w:kern w:val="0"/>
+          <w:sz w:val="18"/>
+          <w:szCs w:val="18"/>
+          <w:bdr w:val="none" w:sz="0" w:space="0" w:color="auto" w:frame="1"/>
+          <w:lang w:eastAsia="it-IT"/>
           <w14:ligatures w14:val="none"/>
         </w:rPr>
         <w:t xml:space="preserve">        dp[0][j] ← 0.0 // Nessuna carta posseduta inizialmente</w:t>
@@ -3810,19 +3803,19 @@
           <w:sz w:val="18"/>
           <w:szCs w:val="18"/>
           <w:bdr w:val="none" w:sz="0" w:space="0" w:color="auto" w:frame="1"/>
-          <w:lang w:val="it-CH" w:eastAsia="it-IT"/>
-          <w14:ligatures w14:val="none"/>
-        </w:rPr>
-      </w:pPr>
-      <w:r>
-        <w:rPr>
-          <w:rFonts w:ascii="Consolas" w:eastAsia="Times New Roman" w:hAnsi="Consolas" w:cs="Consolas"/>
-          <w:color w:val="000000"/>
-          <w:kern w:val="0"/>
-          <w:sz w:val="18"/>
-          <w:szCs w:val="18"/>
-          <w:bdr w:val="none" w:sz="0" w:space="0" w:color="auto" w:frame="1"/>
-          <w:lang w:val="it-CH" w:eastAsia="it-IT"/>
+          <w:lang w:eastAsia="it-IT"/>
+          <w14:ligatures w14:val="none"/>
+        </w:rPr>
+      </w:pPr>
+      <w:r>
+        <w:rPr>
+          <w:rFonts w:ascii="Consolas" w:eastAsia="Times New Roman" w:hAnsi="Consolas" w:cs="Consolas"/>
+          <w:color w:val="000000"/>
+          <w:kern w:val="0"/>
+          <w:sz w:val="18"/>
+          <w:szCs w:val="18"/>
+          <w:bdr w:val="none" w:sz="0" w:space="0" w:color="auto" w:frame="1"/>
+          <w:lang w:eastAsia="it-IT"/>
           <w14:ligatures w14:val="none"/>
         </w:rPr>
         <w:t xml:space="preserve">    </w:t>
@@ -3835,7 +3828,7 @@
           <w:sz w:val="18"/>
           <w:szCs w:val="18"/>
           <w:bdr w:val="none" w:sz="0" w:space="0" w:color="auto" w:frame="1"/>
-          <w:lang w:val="it-CH" w:eastAsia="it-IT"/>
+          <w:lang w:eastAsia="it-IT"/>
           <w14:ligatures w14:val="none"/>
         </w:rPr>
         <w:t>endFor</w:t>
@@ -3845,63 +3838,63 @@
       <w:pPr>
         <w:rPr>
           <w:bdr w:val="none" w:sz="0" w:space="0" w:color="auto" w:frame="1"/>
-          <w:lang w:val="it-CH" w:eastAsia="it-IT"/>
-        </w:rPr>
-      </w:pPr>
-    </w:p>
-    <w:p>
-      <w:pPr>
-        <w:rPr>
-          <w:bdr w:val="none" w:sz="0" w:space="0" w:color="auto" w:frame="1"/>
-          <w:lang w:val="it-CH" w:eastAsia="it-IT"/>
-        </w:rPr>
-      </w:pPr>
-    </w:p>
-    <w:p>
-      <w:pPr>
-        <w:rPr>
-          <w:bdr w:val="none" w:sz="0" w:space="0" w:color="auto" w:frame="1"/>
-          <w:lang w:val="it-CH" w:eastAsia="it-IT"/>
-        </w:rPr>
-      </w:pPr>
-    </w:p>
-    <w:p>
-      <w:pPr>
-        <w:rPr>
-          <w:bdr w:val="none" w:sz="0" w:space="0" w:color="auto" w:frame="1"/>
-          <w:lang w:val="it-CH" w:eastAsia="it-IT"/>
-        </w:rPr>
-      </w:pPr>
-    </w:p>
-    <w:p>
-      <w:pPr>
-        <w:rPr>
-          <w:bdr w:val="none" w:sz="0" w:space="0" w:color="auto" w:frame="1"/>
-          <w:lang w:val="it-CH" w:eastAsia="it-IT"/>
-        </w:rPr>
-      </w:pPr>
-    </w:p>
-    <w:p>
-      <w:pPr>
-        <w:rPr>
-          <w:bdr w:val="none" w:sz="0" w:space="0" w:color="auto" w:frame="1"/>
-          <w:lang w:val="it-CH" w:eastAsia="it-IT"/>
-        </w:rPr>
-      </w:pPr>
-    </w:p>
-    <w:p>
-      <w:pPr>
-        <w:rPr>
-          <w:bdr w:val="none" w:sz="0" w:space="0" w:color="auto" w:frame="1"/>
-          <w:lang w:val="it-CH" w:eastAsia="it-IT"/>
-        </w:rPr>
-      </w:pPr>
-    </w:p>
-    <w:p>
-      <w:pPr>
-        <w:rPr>
-          <w:bdr w:val="none" w:sz="0" w:space="0" w:color="auto" w:frame="1"/>
-          <w:lang w:val="it-CH" w:eastAsia="it-IT"/>
+          <w:lang w:eastAsia="it-IT"/>
+        </w:rPr>
+      </w:pPr>
+    </w:p>
+    <w:p>
+      <w:pPr>
+        <w:rPr>
+          <w:bdr w:val="none" w:sz="0" w:space="0" w:color="auto" w:frame="1"/>
+          <w:lang w:eastAsia="it-IT"/>
+        </w:rPr>
+      </w:pPr>
+    </w:p>
+    <w:p>
+      <w:pPr>
+        <w:rPr>
+          <w:bdr w:val="none" w:sz="0" w:space="0" w:color="auto" w:frame="1"/>
+          <w:lang w:eastAsia="it-IT"/>
+        </w:rPr>
+      </w:pPr>
+    </w:p>
+    <w:p>
+      <w:pPr>
+        <w:rPr>
+          <w:bdr w:val="none" w:sz="0" w:space="0" w:color="auto" w:frame="1"/>
+          <w:lang w:eastAsia="it-IT"/>
+        </w:rPr>
+      </w:pPr>
+    </w:p>
+    <w:p>
+      <w:pPr>
+        <w:rPr>
+          <w:bdr w:val="none" w:sz="0" w:space="0" w:color="auto" w:frame="1"/>
+          <w:lang w:eastAsia="it-IT"/>
+        </w:rPr>
+      </w:pPr>
+    </w:p>
+    <w:p>
+      <w:pPr>
+        <w:rPr>
+          <w:bdr w:val="none" w:sz="0" w:space="0" w:color="auto" w:frame="1"/>
+          <w:lang w:eastAsia="it-IT"/>
+        </w:rPr>
+      </w:pPr>
+    </w:p>
+    <w:p>
+      <w:pPr>
+        <w:rPr>
+          <w:bdr w:val="none" w:sz="0" w:space="0" w:color="auto" w:frame="1"/>
+          <w:lang w:eastAsia="it-IT"/>
+        </w:rPr>
+      </w:pPr>
+    </w:p>
+    <w:p>
+      <w:pPr>
+        <w:rPr>
+          <w:bdr w:val="none" w:sz="0" w:space="0" w:color="auto" w:frame="1"/>
+          <w:lang w:eastAsia="it-IT"/>
         </w:rPr>
       </w:pPr>
     </w:p>
@@ -3939,7 +3932,7 @@
           <w:sz w:val="18"/>
           <w:szCs w:val="18"/>
           <w:bdr w:val="none" w:sz="0" w:space="0" w:color="auto" w:frame="1"/>
-          <w:lang w:val="it-CH" w:eastAsia="it-IT"/>
+          <w:lang w:eastAsia="it-IT"/>
           <w14:ligatures w14:val="none"/>
         </w:rPr>
       </w:pPr>
@@ -3978,19 +3971,19 @@
           <w:sz w:val="18"/>
           <w:szCs w:val="18"/>
           <w:bdr w:val="none" w:sz="0" w:space="0" w:color="auto" w:frame="1"/>
-          <w:lang w:val="it-CH" w:eastAsia="it-IT"/>
-          <w14:ligatures w14:val="none"/>
-        </w:rPr>
-      </w:pPr>
-      <w:r>
-        <w:rPr>
-          <w:rFonts w:ascii="Consolas" w:eastAsia="Times New Roman" w:hAnsi="Consolas" w:cs="Consolas"/>
-          <w:color w:val="000000"/>
-          <w:kern w:val="0"/>
-          <w:sz w:val="18"/>
-          <w:szCs w:val="18"/>
-          <w:bdr w:val="none" w:sz="0" w:space="0" w:color="auto" w:frame="1"/>
-          <w:lang w:val="it-CH" w:eastAsia="it-IT"/>
+          <w:lang w:eastAsia="it-IT"/>
+          <w14:ligatures w14:val="none"/>
+        </w:rPr>
+      </w:pPr>
+      <w:r>
+        <w:rPr>
+          <w:rFonts w:ascii="Consolas" w:eastAsia="Times New Roman" w:hAnsi="Consolas" w:cs="Consolas"/>
+          <w:color w:val="000000"/>
+          <w:kern w:val="0"/>
+          <w:sz w:val="18"/>
+          <w:szCs w:val="18"/>
+          <w:bdr w:val="none" w:sz="0" w:space="0" w:color="auto" w:frame="1"/>
+          <w:lang w:eastAsia="it-IT"/>
           <w14:ligatures w14:val="none"/>
         </w:rPr>
         <w:t xml:space="preserve">    // Calcolo della tabella DP</w:t>
@@ -4030,19 +4023,19 @@
           <w:sz w:val="18"/>
           <w:szCs w:val="18"/>
           <w:bdr w:val="none" w:sz="0" w:space="0" w:color="auto" w:frame="1"/>
-          <w:lang w:val="it-CH" w:eastAsia="it-IT"/>
-          <w14:ligatures w14:val="none"/>
-        </w:rPr>
-      </w:pPr>
-      <w:r>
-        <w:rPr>
-          <w:rFonts w:ascii="Consolas" w:eastAsia="Times New Roman" w:hAnsi="Consolas" w:cs="Consolas"/>
-          <w:color w:val="000000"/>
-          <w:kern w:val="0"/>
-          <w:sz w:val="18"/>
-          <w:szCs w:val="18"/>
-          <w:bdr w:val="none" w:sz="0" w:space="0" w:color="auto" w:frame="1"/>
-          <w:lang w:val="it-CH" w:eastAsia="it-IT"/>
+          <w:lang w:eastAsia="it-IT"/>
+          <w14:ligatures w14:val="none"/>
+        </w:rPr>
+      </w:pPr>
+      <w:r>
+        <w:rPr>
+          <w:rFonts w:ascii="Consolas" w:eastAsia="Times New Roman" w:hAnsi="Consolas" w:cs="Consolas"/>
+          <w:color w:val="000000"/>
+          <w:kern w:val="0"/>
+          <w:sz w:val="18"/>
+          <w:szCs w:val="18"/>
+          <w:bdr w:val="none" w:sz="0" w:space="0" w:color="auto" w:frame="1"/>
+          <w:lang w:eastAsia="it-IT"/>
           <w14:ligatures w14:val="none"/>
         </w:rPr>
         <w:t xml:space="preserve">    </w:t>
@@ -4055,7 +4048,7 @@
           <w:sz w:val="18"/>
           <w:szCs w:val="18"/>
           <w:bdr w:val="none" w:sz="0" w:space="0" w:color="auto" w:frame="1"/>
-          <w:lang w:val="it-CH" w:eastAsia="it-IT"/>
+          <w:lang w:eastAsia="it-IT"/>
           <w14:ligatures w14:val="none"/>
         </w:rPr>
         <w:t>f</w:t>
@@ -4068,7 +4061,7 @@
           <w:sz w:val="18"/>
           <w:szCs w:val="18"/>
           <w:bdr w:val="none" w:sz="0" w:space="0" w:color="auto" w:frame="1"/>
-          <w:lang w:val="it-CH" w:eastAsia="it-IT"/>
+          <w:lang w:eastAsia="it-IT"/>
           <w14:ligatures w14:val="none"/>
         </w:rPr>
         <w:t>or</w:t>
@@ -4081,7 +4074,7 @@
           <w:sz w:val="18"/>
           <w:szCs w:val="18"/>
           <w:bdr w:val="none" w:sz="0" w:space="0" w:color="auto" w:frame="1"/>
-          <w:lang w:val="it-CH" w:eastAsia="it-IT"/>
+          <w:lang w:eastAsia="it-IT"/>
           <w14:ligatures w14:val="none"/>
         </w:rPr>
         <w:t xml:space="preserve"> </w:t>
@@ -4094,7 +4087,7 @@
           <w:sz w:val="18"/>
           <w:szCs w:val="18"/>
           <w:bdr w:val="none" w:sz="0" w:space="0" w:color="auto" w:frame="1"/>
-          <w:lang w:val="it-CH" w:eastAsia="it-IT"/>
+          <w:lang w:eastAsia="it-IT"/>
           <w14:ligatures w14:val="none"/>
         </w:rPr>
         <w:t>ogni giorno i da 1 a N fai</w:t>
@@ -4134,19 +4127,19 @@
           <w:sz w:val="18"/>
           <w:szCs w:val="18"/>
           <w:bdr w:val="none" w:sz="0" w:space="0" w:color="auto" w:frame="1"/>
-          <w:lang w:val="it-CH" w:eastAsia="it-IT"/>
-          <w14:ligatures w14:val="none"/>
-        </w:rPr>
-      </w:pPr>
-      <w:r>
-        <w:rPr>
-          <w:rFonts w:ascii="Consolas" w:eastAsia="Times New Roman" w:hAnsi="Consolas" w:cs="Consolas"/>
-          <w:color w:val="000000"/>
-          <w:kern w:val="0"/>
-          <w:sz w:val="18"/>
-          <w:szCs w:val="18"/>
-          <w:bdr w:val="none" w:sz="0" w:space="0" w:color="auto" w:frame="1"/>
-          <w:lang w:val="it-CH" w:eastAsia="it-IT"/>
+          <w:lang w:eastAsia="it-IT"/>
+          <w14:ligatures w14:val="none"/>
+        </w:rPr>
+      </w:pPr>
+      <w:r>
+        <w:rPr>
+          <w:rFonts w:ascii="Consolas" w:eastAsia="Times New Roman" w:hAnsi="Consolas" w:cs="Consolas"/>
+          <w:color w:val="000000"/>
+          <w:kern w:val="0"/>
+          <w:sz w:val="18"/>
+          <w:szCs w:val="18"/>
+          <w:bdr w:val="none" w:sz="0" w:space="0" w:color="auto" w:frame="1"/>
+          <w:lang w:eastAsia="it-IT"/>
           <w14:ligatures w14:val="none"/>
         </w:rPr>
         <w:t xml:space="preserve">        // Gestione del denaro liquido nel giorno i</w:t>
@@ -4186,19 +4179,19 @@
           <w:sz w:val="18"/>
           <w:szCs w:val="18"/>
           <w:bdr w:val="none" w:sz="0" w:space="0" w:color="auto" w:frame="1"/>
-          <w:lang w:val="it-CH" w:eastAsia="it-IT"/>
-          <w14:ligatures w14:val="none"/>
-        </w:rPr>
-      </w:pPr>
-      <w:r>
-        <w:rPr>
-          <w:rFonts w:ascii="Consolas" w:eastAsia="Times New Roman" w:hAnsi="Consolas" w:cs="Consolas"/>
-          <w:color w:val="000000"/>
-          <w:kern w:val="0"/>
-          <w:sz w:val="18"/>
-          <w:szCs w:val="18"/>
-          <w:bdr w:val="none" w:sz="0" w:space="0" w:color="auto" w:frame="1"/>
-          <w:lang w:val="it-CH" w:eastAsia="it-IT"/>
+          <w:lang w:eastAsia="it-IT"/>
+          <w14:ligatures w14:val="none"/>
+        </w:rPr>
+      </w:pPr>
+      <w:r>
+        <w:rPr>
+          <w:rFonts w:ascii="Consolas" w:eastAsia="Times New Roman" w:hAnsi="Consolas" w:cs="Consolas"/>
+          <w:color w:val="000000"/>
+          <w:kern w:val="0"/>
+          <w:sz w:val="18"/>
+          <w:szCs w:val="18"/>
+          <w:bdr w:val="none" w:sz="0" w:space="0" w:color="auto" w:frame="1"/>
+          <w:lang w:eastAsia="it-IT"/>
           <w14:ligatures w14:val="none"/>
         </w:rPr>
         <w:t xml:space="preserve">        dp[i][0] ← dp[i - 1][0] // Denaro del giorno precedente</w:t>
@@ -4238,7 +4231,7 @@
           <w:sz w:val="18"/>
           <w:szCs w:val="18"/>
           <w:bdr w:val="none" w:sz="0" w:space="0" w:color="auto" w:frame="1"/>
-          <w:lang w:val="it-CH" w:eastAsia="it-IT"/>
+          <w:lang w:eastAsia="it-IT"/>
           <w14:ligatures w14:val="none"/>
         </w:rPr>
       </w:pPr>
@@ -4277,19 +4270,19 @@
           <w:sz w:val="18"/>
           <w:szCs w:val="18"/>
           <w:bdr w:val="none" w:sz="0" w:space="0" w:color="auto" w:frame="1"/>
-          <w:lang w:val="it-CH" w:eastAsia="it-IT"/>
-          <w14:ligatures w14:val="none"/>
-        </w:rPr>
-      </w:pPr>
-      <w:r>
-        <w:rPr>
-          <w:rFonts w:ascii="Consolas" w:eastAsia="Times New Roman" w:hAnsi="Consolas" w:cs="Consolas"/>
-          <w:color w:val="000000"/>
-          <w:kern w:val="0"/>
-          <w:sz w:val="18"/>
-          <w:szCs w:val="18"/>
-          <w:bdr w:val="none" w:sz="0" w:space="0" w:color="auto" w:frame="1"/>
-          <w:lang w:val="it-CH" w:eastAsia="it-IT"/>
+          <w:lang w:eastAsia="it-IT"/>
+          <w14:ligatures w14:val="none"/>
+        </w:rPr>
+      </w:pPr>
+      <w:r>
+        <w:rPr>
+          <w:rFonts w:ascii="Consolas" w:eastAsia="Times New Roman" w:hAnsi="Consolas" w:cs="Consolas"/>
+          <w:color w:val="000000"/>
+          <w:kern w:val="0"/>
+          <w:sz w:val="18"/>
+          <w:szCs w:val="18"/>
+          <w:bdr w:val="none" w:sz="0" w:space="0" w:color="auto" w:frame="1"/>
+          <w:lang w:eastAsia="it-IT"/>
           <w14:ligatures w14:val="none"/>
         </w:rPr>
         <w:t xml:space="preserve">        </w:t>
@@ -4302,7 +4295,7 @@
           <w:sz w:val="18"/>
           <w:szCs w:val="18"/>
           <w:bdr w:val="none" w:sz="0" w:space="0" w:color="auto" w:frame="1"/>
-          <w:lang w:val="it-CH" w:eastAsia="it-IT"/>
+          <w:lang w:eastAsia="it-IT"/>
           <w14:ligatures w14:val="none"/>
         </w:rPr>
         <w:t>if</w:t>
@@ -4315,7 +4308,7 @@
           <w:sz w:val="18"/>
           <w:szCs w:val="18"/>
           <w:bdr w:val="none" w:sz="0" w:space="0" w:color="auto" w:frame="1"/>
-          <w:lang w:val="it-CH" w:eastAsia="it-IT"/>
+          <w:lang w:eastAsia="it-IT"/>
           <w14:ligatures w14:val="none"/>
         </w:rPr>
         <w:t xml:space="preserve"> </w:t>
@@ -4328,7 +4321,7 @@
           <w:sz w:val="18"/>
           <w:szCs w:val="18"/>
           <w:bdr w:val="none" w:sz="0" w:space="0" w:color="auto" w:frame="1"/>
-          <w:lang w:val="it-CH" w:eastAsia="it-IT"/>
+          <w:lang w:eastAsia="it-IT"/>
           <w14:ligatures w14:val="none"/>
         </w:rPr>
         <w:t>ogni carta j da 1 a F fai</w:t>
@@ -4368,35 +4361,22 @@
           <w:sz w:val="18"/>
           <w:szCs w:val="18"/>
           <w:bdr w:val="none" w:sz="0" w:space="0" w:color="auto" w:frame="1"/>
-          <w:lang w:val="en-US" w:eastAsia="it-IT"/>
-          <w14:ligatures w14:val="none"/>
-        </w:rPr>
-      </w:pPr>
-      <w:r>
-        <w:rPr>
-          <w:rFonts w:ascii="Consolas" w:eastAsia="Times New Roman" w:hAnsi="Consolas" w:cs="Consolas"/>
-          <w:color w:val="000000"/>
-          <w:kern w:val="0"/>
-          <w:sz w:val="18"/>
-          <w:szCs w:val="18"/>
-          <w:bdr w:val="none" w:sz="0" w:space="0" w:color="auto" w:frame="1"/>
-          <w:lang w:val="it-CH" w:eastAsia="it-IT"/>
-          <w14:ligatures w14:val="none"/>
-        </w:rPr>
-        <w:t xml:space="preserve">            </w:t>
-      </w:r>
-      <w:r>
-        <w:rPr>
-          <w:rFonts w:ascii="Consolas" w:eastAsia="Times New Roman" w:hAnsi="Consolas" w:cs="Consolas"/>
-          <w:color w:val="000000"/>
-          <w:kern w:val="0"/>
-          <w:sz w:val="18"/>
-          <w:szCs w:val="18"/>
-          <w:bdr w:val="none" w:sz="0" w:space="0" w:color="auto" w:frame="1"/>
-          <w:lang w:val="en-US" w:eastAsia="it-IT"/>
-          <w14:ligatures w14:val="none"/>
-        </w:rPr>
-        <w:t>cash_from_selling ← dp[i - 1][j] * sell_price[i - 1][j - 1]</w:t>
+          <w:lang w:eastAsia="it-IT"/>
+          <w14:ligatures w14:val="none"/>
+        </w:rPr>
+      </w:pPr>
+      <w:r>
+        <w:rPr>
+          <w:rFonts w:ascii="Consolas" w:eastAsia="Times New Roman" w:hAnsi="Consolas" w:cs="Consolas"/>
+          <w:color w:val="000000"/>
+          <w:kern w:val="0"/>
+          <w:sz w:val="18"/>
+          <w:szCs w:val="18"/>
+          <w:bdr w:val="none" w:sz="0" w:space="0" w:color="auto" w:frame="1"/>
+          <w:lang w:eastAsia="it-IT"/>
+          <w14:ligatures w14:val="none"/>
+        </w:rPr>
+        <w:t xml:space="preserve">            cash_from_selling ← dp[i - 1][j] * sell_price[i - 1][j - 1]</w:t>
       </w:r>
     </w:p>
     <w:p>
@@ -4433,19 +4413,19 @@
           <w:sz w:val="18"/>
           <w:szCs w:val="18"/>
           <w:bdr w:val="none" w:sz="0" w:space="0" w:color="auto" w:frame="1"/>
-          <w:lang w:val="en-US" w:eastAsia="it-IT"/>
-          <w14:ligatures w14:val="none"/>
-        </w:rPr>
-      </w:pPr>
-      <w:r>
-        <w:rPr>
-          <w:rFonts w:ascii="Consolas" w:eastAsia="Times New Roman" w:hAnsi="Consolas" w:cs="Consolas"/>
-          <w:color w:val="000000"/>
-          <w:kern w:val="0"/>
-          <w:sz w:val="18"/>
-          <w:szCs w:val="18"/>
-          <w:bdr w:val="none" w:sz="0" w:space="0" w:color="auto" w:frame="1"/>
-          <w:lang w:val="en-US" w:eastAsia="it-IT"/>
+          <w:lang w:eastAsia="it-IT"/>
+          <w14:ligatures w14:val="none"/>
+        </w:rPr>
+      </w:pPr>
+      <w:r>
+        <w:rPr>
+          <w:rFonts w:ascii="Consolas" w:eastAsia="Times New Roman" w:hAnsi="Consolas" w:cs="Consolas"/>
+          <w:color w:val="000000"/>
+          <w:kern w:val="0"/>
+          <w:sz w:val="18"/>
+          <w:szCs w:val="18"/>
+          <w:bdr w:val="none" w:sz="0" w:space="0" w:color="auto" w:frame="1"/>
+          <w:lang w:eastAsia="it-IT"/>
           <w14:ligatures w14:val="none"/>
         </w:rPr>
         <w:t xml:space="preserve">            </w:t>
@@ -4458,7 +4438,7 @@
           <w:sz w:val="18"/>
           <w:szCs w:val="18"/>
           <w:bdr w:val="none" w:sz="0" w:space="0" w:color="auto" w:frame="1"/>
-          <w:lang w:val="en-US" w:eastAsia="it-IT"/>
+          <w:lang w:eastAsia="it-IT"/>
           <w14:ligatures w14:val="none"/>
         </w:rPr>
         <w:t>if</w:t>
@@ -4471,7 +4451,7 @@
           <w:sz w:val="18"/>
           <w:szCs w:val="18"/>
           <w:bdr w:val="none" w:sz="0" w:space="0" w:color="auto" w:frame="1"/>
-          <w:lang w:val="en-US" w:eastAsia="it-IT"/>
+          <w:lang w:eastAsia="it-IT"/>
           <w14:ligatures w14:val="none"/>
         </w:rPr>
         <w:t xml:space="preserve"> </w:t>
@@ -4484,7 +4464,7 @@
           <w:sz w:val="18"/>
           <w:szCs w:val="18"/>
           <w:bdr w:val="none" w:sz="0" w:space="0" w:color="auto" w:frame="1"/>
-          <w:lang w:val="en-US" w:eastAsia="it-IT"/>
+          <w:lang w:eastAsia="it-IT"/>
           <w14:ligatures w14:val="none"/>
         </w:rPr>
         <w:t>cash_from_selling &gt; dp[i][0] allora</w:t>
@@ -4524,19 +4504,19 @@
           <w:sz w:val="18"/>
           <w:szCs w:val="18"/>
           <w:bdr w:val="none" w:sz="0" w:space="0" w:color="auto" w:frame="1"/>
-          <w:lang w:val="en-US" w:eastAsia="it-IT"/>
-          <w14:ligatures w14:val="none"/>
-        </w:rPr>
-      </w:pPr>
-      <w:r>
-        <w:rPr>
-          <w:rFonts w:ascii="Consolas" w:eastAsia="Times New Roman" w:hAnsi="Consolas" w:cs="Consolas"/>
-          <w:color w:val="000000"/>
-          <w:kern w:val="0"/>
-          <w:sz w:val="18"/>
-          <w:szCs w:val="18"/>
-          <w:bdr w:val="none" w:sz="0" w:space="0" w:color="auto" w:frame="1"/>
-          <w:lang w:val="en-US" w:eastAsia="it-IT"/>
+          <w:lang w:eastAsia="it-IT"/>
+          <w14:ligatures w14:val="none"/>
+        </w:rPr>
+      </w:pPr>
+      <w:r>
+        <w:rPr>
+          <w:rFonts w:ascii="Consolas" w:eastAsia="Times New Roman" w:hAnsi="Consolas" w:cs="Consolas"/>
+          <w:color w:val="000000"/>
+          <w:kern w:val="0"/>
+          <w:sz w:val="18"/>
+          <w:szCs w:val="18"/>
+          <w:bdr w:val="none" w:sz="0" w:space="0" w:color="auto" w:frame="1"/>
+          <w:lang w:eastAsia="it-IT"/>
           <w14:ligatures w14:val="none"/>
         </w:rPr>
         <w:t xml:space="preserve">                dp[i][0] ← cash_from_selling</w:t>
@@ -4576,24 +4556,23 @@
           <w:sz w:val="18"/>
           <w:szCs w:val="18"/>
           <w:bdr w:val="none" w:sz="0" w:space="0" w:color="auto" w:frame="1"/>
-          <w:lang w:val="en-US" w:eastAsia="it-IT"/>
-          <w14:ligatures w14:val="none"/>
-        </w:rPr>
-      </w:pPr>
-      <w:r>
-        <w:rPr>
-          <w:rFonts w:ascii="Consolas" w:eastAsia="Times New Roman" w:hAnsi="Consolas" w:cs="Consolas"/>
-          <w:color w:val="000000"/>
-          <w:kern w:val="0"/>
-          <w:sz w:val="18"/>
-          <w:szCs w:val="18"/>
-          <w:bdr w:val="none" w:sz="0" w:space="0" w:color="auto" w:frame="1"/>
-          <w:lang w:val="en-US" w:eastAsia="it-IT"/>
+          <w:lang w:eastAsia="it-IT"/>
+          <w14:ligatures w14:val="none"/>
+        </w:rPr>
+      </w:pPr>
+      <w:r>
+        <w:rPr>
+          <w:rFonts w:ascii="Consolas" w:eastAsia="Times New Roman" w:hAnsi="Consolas" w:cs="Consolas"/>
+          <w:color w:val="000000"/>
+          <w:kern w:val="0"/>
+          <w:sz w:val="18"/>
+          <w:szCs w:val="18"/>
+          <w:bdr w:val="none" w:sz="0" w:space="0" w:color="auto" w:frame="1"/>
+          <w:lang w:eastAsia="it-IT"/>
           <w14:ligatures w14:val="none"/>
         </w:rPr>
         <w:t xml:space="preserve">            </w:t>
       </w:r>
-      <w:proofErr w:type="spellStart"/>
       <w:r>
         <w:rPr>
           <w:rFonts w:ascii="Consolas" w:eastAsia="Times New Roman" w:hAnsi="Consolas" w:cs="Consolas"/>
@@ -4602,25 +4581,11 @@
           <w:sz w:val="18"/>
           <w:szCs w:val="18"/>
           <w:bdr w:val="none" w:sz="0" w:space="0" w:color="auto" w:frame="1"/>
-          <w:lang w:val="en-US" w:eastAsia="it-IT"/>
-          <w14:ligatures w14:val="none"/>
-        </w:rPr>
-        <w:t>end</w:t>
-      </w:r>
-      <w:r>
-        <w:rPr>
-          <w:rFonts w:ascii="Consolas" w:eastAsia="Times New Roman" w:hAnsi="Consolas" w:cs="Consolas"/>
-          <w:color w:val="D86DCB" w:themeColor="accent5" w:themeTint="99"/>
-          <w:kern w:val="0"/>
-          <w:sz w:val="18"/>
-          <w:szCs w:val="18"/>
-          <w:bdr w:val="none" w:sz="0" w:space="0" w:color="auto" w:frame="1"/>
-          <w:lang w:val="en-US" w:eastAsia="it-IT"/>
-          <w14:ligatures w14:val="none"/>
-        </w:rPr>
-        <w:t>If</w:t>
-      </w:r>
-      <w:proofErr w:type="spellEnd"/>
+          <w:lang w:eastAsia="it-IT"/>
+          <w14:ligatures w14:val="none"/>
+        </w:rPr>
+        <w:t>endIf</w:t>
+      </w:r>
     </w:p>
     <w:p>
       <w:pPr>
@@ -4656,19 +4621,19 @@
           <w:sz w:val="18"/>
           <w:szCs w:val="18"/>
           <w:bdr w:val="none" w:sz="0" w:space="0" w:color="auto" w:frame="1"/>
-          <w:lang w:val="it-CH" w:eastAsia="it-IT"/>
-          <w14:ligatures w14:val="none"/>
-        </w:rPr>
-      </w:pPr>
-      <w:r>
-        <w:rPr>
-          <w:rFonts w:ascii="Consolas" w:eastAsia="Times New Roman" w:hAnsi="Consolas" w:cs="Consolas"/>
-          <w:color w:val="000000"/>
-          <w:kern w:val="0"/>
-          <w:sz w:val="18"/>
-          <w:szCs w:val="18"/>
-          <w:bdr w:val="none" w:sz="0" w:space="0" w:color="auto" w:frame="1"/>
-          <w:lang w:val="en-US" w:eastAsia="it-IT"/>
+          <w:lang w:eastAsia="it-IT"/>
+          <w14:ligatures w14:val="none"/>
+        </w:rPr>
+      </w:pPr>
+      <w:r>
+        <w:rPr>
+          <w:rFonts w:ascii="Consolas" w:eastAsia="Times New Roman" w:hAnsi="Consolas" w:cs="Consolas"/>
+          <w:color w:val="000000"/>
+          <w:kern w:val="0"/>
+          <w:sz w:val="18"/>
+          <w:szCs w:val="18"/>
+          <w:bdr w:val="none" w:sz="0" w:space="0" w:color="auto" w:frame="1"/>
+          <w:lang w:eastAsia="it-IT"/>
           <w14:ligatures w14:val="none"/>
         </w:rPr>
         <w:t xml:space="preserve">        </w:t>
@@ -4681,7 +4646,7 @@
           <w:sz w:val="18"/>
           <w:szCs w:val="18"/>
           <w:bdr w:val="none" w:sz="0" w:space="0" w:color="auto" w:frame="1"/>
-          <w:lang w:val="it-CH" w:eastAsia="it-IT"/>
+          <w:lang w:eastAsia="it-IT"/>
           <w14:ligatures w14:val="none"/>
         </w:rPr>
         <w:t>endIf</w:t>
@@ -4721,7 +4686,7 @@
           <w:sz w:val="18"/>
           <w:szCs w:val="18"/>
           <w:bdr w:val="none" w:sz="0" w:space="0" w:color="auto" w:frame="1"/>
-          <w:lang w:val="it-CH" w:eastAsia="it-IT"/>
+          <w:lang w:eastAsia="it-IT"/>
           <w14:ligatures w14:val="none"/>
         </w:rPr>
       </w:pPr>
@@ -4760,19 +4725,19 @@
           <w:sz w:val="18"/>
           <w:szCs w:val="18"/>
           <w:bdr w:val="none" w:sz="0" w:space="0" w:color="auto" w:frame="1"/>
-          <w:lang w:val="it-CH" w:eastAsia="it-IT"/>
-          <w14:ligatures w14:val="none"/>
-        </w:rPr>
-      </w:pPr>
-      <w:r>
-        <w:rPr>
-          <w:rFonts w:ascii="Consolas" w:eastAsia="Times New Roman" w:hAnsi="Consolas" w:cs="Consolas"/>
-          <w:color w:val="000000"/>
-          <w:kern w:val="0"/>
-          <w:sz w:val="18"/>
-          <w:szCs w:val="18"/>
-          <w:bdr w:val="none" w:sz="0" w:space="0" w:color="auto" w:frame="1"/>
-          <w:lang w:val="it-CH" w:eastAsia="it-IT"/>
+          <w:lang w:eastAsia="it-IT"/>
+          <w14:ligatures w14:val="none"/>
+        </w:rPr>
+      </w:pPr>
+      <w:r>
+        <w:rPr>
+          <w:rFonts w:ascii="Consolas" w:eastAsia="Times New Roman" w:hAnsi="Consolas" w:cs="Consolas"/>
+          <w:color w:val="000000"/>
+          <w:kern w:val="0"/>
+          <w:sz w:val="18"/>
+          <w:szCs w:val="18"/>
+          <w:bdr w:val="none" w:sz="0" w:space="0" w:color="auto" w:frame="1"/>
+          <w:lang w:eastAsia="it-IT"/>
           <w14:ligatures w14:val="none"/>
         </w:rPr>
         <w:t xml:space="preserve">        // Gestione delle carte possedute nel giorno i</w:t>
@@ -4812,19 +4777,19 @@
           <w:sz w:val="18"/>
           <w:szCs w:val="18"/>
           <w:bdr w:val="none" w:sz="0" w:space="0" w:color="auto" w:frame="1"/>
-          <w:lang w:val="it-CH" w:eastAsia="it-IT"/>
-          <w14:ligatures w14:val="none"/>
-        </w:rPr>
-      </w:pPr>
-      <w:r>
-        <w:rPr>
-          <w:rFonts w:ascii="Consolas" w:eastAsia="Times New Roman" w:hAnsi="Consolas" w:cs="Consolas"/>
-          <w:color w:val="000000"/>
-          <w:kern w:val="0"/>
-          <w:sz w:val="18"/>
-          <w:szCs w:val="18"/>
-          <w:bdr w:val="none" w:sz="0" w:space="0" w:color="auto" w:frame="1"/>
-          <w:lang w:val="it-CH" w:eastAsia="it-IT"/>
+          <w:lang w:eastAsia="it-IT"/>
+          <w14:ligatures w14:val="none"/>
+        </w:rPr>
+      </w:pPr>
+      <w:r>
+        <w:rPr>
+          <w:rFonts w:ascii="Consolas" w:eastAsia="Times New Roman" w:hAnsi="Consolas" w:cs="Consolas"/>
+          <w:color w:val="000000"/>
+          <w:kern w:val="0"/>
+          <w:sz w:val="18"/>
+          <w:szCs w:val="18"/>
+          <w:bdr w:val="none" w:sz="0" w:space="0" w:color="auto" w:frame="1"/>
+          <w:lang w:eastAsia="it-IT"/>
           <w14:ligatures w14:val="none"/>
         </w:rPr>
         <w:t xml:space="preserve">        </w:t>
@@ -4837,7 +4802,7 @@
           <w:sz w:val="18"/>
           <w:szCs w:val="18"/>
           <w:bdr w:val="none" w:sz="0" w:space="0" w:color="auto" w:frame="1"/>
-          <w:lang w:val="it-CH" w:eastAsia="it-IT"/>
+          <w:lang w:eastAsia="it-IT"/>
           <w14:ligatures w14:val="none"/>
         </w:rPr>
         <w:t>for</w:t>
@@ -4850,7 +4815,7 @@
           <w:sz w:val="18"/>
           <w:szCs w:val="18"/>
           <w:bdr w:val="none" w:sz="0" w:space="0" w:color="auto" w:frame="1"/>
-          <w:lang w:val="it-CH" w:eastAsia="it-IT"/>
+          <w:lang w:eastAsia="it-IT"/>
           <w14:ligatures w14:val="none"/>
         </w:rPr>
         <w:t xml:space="preserve"> </w:t>
@@ -4863,7 +4828,7 @@
           <w:sz w:val="18"/>
           <w:szCs w:val="18"/>
           <w:bdr w:val="none" w:sz="0" w:space="0" w:color="auto" w:frame="1"/>
-          <w:lang w:val="it-CH" w:eastAsia="it-IT"/>
+          <w:lang w:eastAsia="it-IT"/>
           <w14:ligatures w14:val="none"/>
         </w:rPr>
         <w:t>ogni carta j da 1 a F fai</w:t>
@@ -4903,19 +4868,19 @@
           <w:sz w:val="18"/>
           <w:szCs w:val="18"/>
           <w:bdr w:val="none" w:sz="0" w:space="0" w:color="auto" w:frame="1"/>
-          <w:lang w:val="it-CH" w:eastAsia="it-IT"/>
-          <w14:ligatures w14:val="none"/>
-        </w:rPr>
-      </w:pPr>
-      <w:r>
-        <w:rPr>
-          <w:rFonts w:ascii="Consolas" w:eastAsia="Times New Roman" w:hAnsi="Consolas" w:cs="Consolas"/>
-          <w:color w:val="000000"/>
-          <w:kern w:val="0"/>
-          <w:sz w:val="18"/>
-          <w:szCs w:val="18"/>
-          <w:bdr w:val="none" w:sz="0" w:space="0" w:color="auto" w:frame="1"/>
-          <w:lang w:val="it-CH" w:eastAsia="it-IT"/>
+          <w:lang w:eastAsia="it-IT"/>
+          <w14:ligatures w14:val="none"/>
+        </w:rPr>
+      </w:pPr>
+      <w:r>
+        <w:rPr>
+          <w:rFonts w:ascii="Consolas" w:eastAsia="Times New Roman" w:hAnsi="Consolas" w:cs="Consolas"/>
+          <w:color w:val="000000"/>
+          <w:kern w:val="0"/>
+          <w:sz w:val="18"/>
+          <w:szCs w:val="18"/>
+          <w:bdr w:val="none" w:sz="0" w:space="0" w:color="auto" w:frame="1"/>
+          <w:lang w:eastAsia="it-IT"/>
           <w14:ligatures w14:val="none"/>
         </w:rPr>
         <w:t xml:space="preserve">            dp[i][j] ← dp[i - 1][j] // Carte del giorno precedente</w:t>
@@ -4955,35 +4920,22 @@
           <w:sz w:val="18"/>
           <w:szCs w:val="18"/>
           <w:bdr w:val="none" w:sz="0" w:space="0" w:color="auto" w:frame="1"/>
-          <w:lang w:val="en-US" w:eastAsia="it-IT"/>
-          <w14:ligatures w14:val="none"/>
-        </w:rPr>
-      </w:pPr>
-      <w:r>
-        <w:rPr>
-          <w:rFonts w:ascii="Consolas" w:eastAsia="Times New Roman" w:hAnsi="Consolas" w:cs="Consolas"/>
-          <w:color w:val="000000"/>
-          <w:kern w:val="0"/>
-          <w:sz w:val="18"/>
-          <w:szCs w:val="18"/>
-          <w:bdr w:val="none" w:sz="0" w:space="0" w:color="auto" w:frame="1"/>
-          <w:lang w:val="it-CH" w:eastAsia="it-IT"/>
-          <w14:ligatures w14:val="none"/>
-        </w:rPr>
-        <w:t xml:space="preserve">            </w:t>
-      </w:r>
-      <w:r>
-        <w:rPr>
-          <w:rFonts w:ascii="Consolas" w:eastAsia="Times New Roman" w:hAnsi="Consolas" w:cs="Consolas"/>
-          <w:color w:val="000000"/>
-          <w:kern w:val="0"/>
-          <w:sz w:val="18"/>
-          <w:szCs w:val="18"/>
-          <w:bdr w:val="none" w:sz="0" w:space="0" w:color="auto" w:frame="1"/>
-          <w:lang w:val="en-US" w:eastAsia="it-IT"/>
-          <w14:ligatures w14:val="none"/>
-        </w:rPr>
-        <w:t>card_bought ← dp[i][0] / buy_price[i - 1][j - 1]</w:t>
+          <w:lang w:eastAsia="it-IT"/>
+          <w14:ligatures w14:val="none"/>
+        </w:rPr>
+      </w:pPr>
+      <w:r>
+        <w:rPr>
+          <w:rFonts w:ascii="Consolas" w:eastAsia="Times New Roman" w:hAnsi="Consolas" w:cs="Consolas"/>
+          <w:color w:val="000000"/>
+          <w:kern w:val="0"/>
+          <w:sz w:val="18"/>
+          <w:szCs w:val="18"/>
+          <w:bdr w:val="none" w:sz="0" w:space="0" w:color="auto" w:frame="1"/>
+          <w:lang w:eastAsia="it-IT"/>
+          <w14:ligatures w14:val="none"/>
+        </w:rPr>
+        <w:t xml:space="preserve">            card_bought ← dp[i][0] / buy_price[i - 1][j - 1]</w:t>
       </w:r>
     </w:p>
     <w:p>
@@ -5020,19 +4972,19 @@
           <w:sz w:val="18"/>
           <w:szCs w:val="18"/>
           <w:bdr w:val="none" w:sz="0" w:space="0" w:color="auto" w:frame="1"/>
-          <w:lang w:val="en-US" w:eastAsia="it-IT"/>
-          <w14:ligatures w14:val="none"/>
-        </w:rPr>
-      </w:pPr>
-      <w:r>
-        <w:rPr>
-          <w:rFonts w:ascii="Consolas" w:eastAsia="Times New Roman" w:hAnsi="Consolas" w:cs="Consolas"/>
-          <w:color w:val="000000"/>
-          <w:kern w:val="0"/>
-          <w:sz w:val="18"/>
-          <w:szCs w:val="18"/>
-          <w:bdr w:val="none" w:sz="0" w:space="0" w:color="auto" w:frame="1"/>
-          <w:lang w:val="en-US" w:eastAsia="it-IT"/>
+          <w:lang w:eastAsia="it-IT"/>
+          <w14:ligatures w14:val="none"/>
+        </w:rPr>
+      </w:pPr>
+      <w:r>
+        <w:rPr>
+          <w:rFonts w:ascii="Consolas" w:eastAsia="Times New Roman" w:hAnsi="Consolas" w:cs="Consolas"/>
+          <w:color w:val="000000"/>
+          <w:kern w:val="0"/>
+          <w:sz w:val="18"/>
+          <w:szCs w:val="18"/>
+          <w:bdr w:val="none" w:sz="0" w:space="0" w:color="auto" w:frame="1"/>
+          <w:lang w:eastAsia="it-IT"/>
           <w14:ligatures w14:val="none"/>
         </w:rPr>
         <w:t xml:space="preserve">            </w:t>
@@ -5045,7 +4997,7 @@
           <w:sz w:val="18"/>
           <w:szCs w:val="18"/>
           <w:bdr w:val="none" w:sz="0" w:space="0" w:color="auto" w:frame="1"/>
-          <w:lang w:val="en-US" w:eastAsia="it-IT"/>
+          <w:lang w:eastAsia="it-IT"/>
           <w14:ligatures w14:val="none"/>
         </w:rPr>
         <w:t>if</w:t>
@@ -5058,7 +5010,7 @@
           <w:sz w:val="18"/>
           <w:szCs w:val="18"/>
           <w:bdr w:val="none" w:sz="0" w:space="0" w:color="auto" w:frame="1"/>
-          <w:lang w:val="en-US" w:eastAsia="it-IT"/>
+          <w:lang w:eastAsia="it-IT"/>
           <w14:ligatures w14:val="none"/>
         </w:rPr>
         <w:t xml:space="preserve"> card_bought &gt; dp[i][j] allora</w:t>
@@ -5098,19 +5050,19 @@
           <w:sz w:val="18"/>
           <w:szCs w:val="18"/>
           <w:bdr w:val="none" w:sz="0" w:space="0" w:color="auto" w:frame="1"/>
-          <w:lang w:val="en-US" w:eastAsia="it-IT"/>
-          <w14:ligatures w14:val="none"/>
-        </w:rPr>
-      </w:pPr>
-      <w:r>
-        <w:rPr>
-          <w:rFonts w:ascii="Consolas" w:eastAsia="Times New Roman" w:hAnsi="Consolas" w:cs="Consolas"/>
-          <w:color w:val="000000"/>
-          <w:kern w:val="0"/>
-          <w:sz w:val="18"/>
-          <w:szCs w:val="18"/>
-          <w:bdr w:val="none" w:sz="0" w:space="0" w:color="auto" w:frame="1"/>
-          <w:lang w:val="en-US" w:eastAsia="it-IT"/>
+          <w:lang w:eastAsia="it-IT"/>
+          <w14:ligatures w14:val="none"/>
+        </w:rPr>
+      </w:pPr>
+      <w:r>
+        <w:rPr>
+          <w:rFonts w:ascii="Consolas" w:eastAsia="Times New Roman" w:hAnsi="Consolas" w:cs="Consolas"/>
+          <w:color w:val="000000"/>
+          <w:kern w:val="0"/>
+          <w:sz w:val="18"/>
+          <w:szCs w:val="18"/>
+          <w:bdr w:val="none" w:sz="0" w:space="0" w:color="auto" w:frame="1"/>
+          <w:lang w:eastAsia="it-IT"/>
           <w14:ligatures w14:val="none"/>
         </w:rPr>
         <w:t xml:space="preserve">                dp[i][j] ← card_bought</w:t>
@@ -5150,24 +5102,23 @@
           <w:sz w:val="18"/>
           <w:szCs w:val="18"/>
           <w:bdr w:val="none" w:sz="0" w:space="0" w:color="auto" w:frame="1"/>
-          <w:lang w:val="en-US" w:eastAsia="it-IT"/>
-          <w14:ligatures w14:val="none"/>
-        </w:rPr>
-      </w:pPr>
-      <w:r>
-        <w:rPr>
-          <w:rFonts w:ascii="Consolas" w:eastAsia="Times New Roman" w:hAnsi="Consolas" w:cs="Consolas"/>
-          <w:color w:val="000000"/>
-          <w:kern w:val="0"/>
-          <w:sz w:val="18"/>
-          <w:szCs w:val="18"/>
-          <w:bdr w:val="none" w:sz="0" w:space="0" w:color="auto" w:frame="1"/>
-          <w:lang w:val="en-US" w:eastAsia="it-IT"/>
+          <w:lang w:eastAsia="it-IT"/>
+          <w14:ligatures w14:val="none"/>
+        </w:rPr>
+      </w:pPr>
+      <w:r>
+        <w:rPr>
+          <w:rFonts w:ascii="Consolas" w:eastAsia="Times New Roman" w:hAnsi="Consolas" w:cs="Consolas"/>
+          <w:color w:val="000000"/>
+          <w:kern w:val="0"/>
+          <w:sz w:val="18"/>
+          <w:szCs w:val="18"/>
+          <w:bdr w:val="none" w:sz="0" w:space="0" w:color="auto" w:frame="1"/>
+          <w:lang w:eastAsia="it-IT"/>
           <w14:ligatures w14:val="none"/>
         </w:rPr>
         <w:t xml:space="preserve">            </w:t>
       </w:r>
-      <w:proofErr w:type="spellStart"/>
       <w:r>
         <w:rPr>
           <w:rFonts w:ascii="Consolas" w:eastAsia="Times New Roman" w:hAnsi="Consolas" w:cs="Consolas"/>
@@ -5176,12 +5127,11 @@
           <w:sz w:val="18"/>
           <w:szCs w:val="18"/>
           <w:bdr w:val="none" w:sz="0" w:space="0" w:color="auto" w:frame="1"/>
-          <w:lang w:val="en-US" w:eastAsia="it-IT"/>
+          <w:lang w:eastAsia="it-IT"/>
           <w14:ligatures w14:val="none"/>
         </w:rPr>
         <w:t>endIf</w:t>
       </w:r>
-      <w:proofErr w:type="spellEnd"/>
     </w:p>
     <w:p>
       <w:pPr>
@@ -5217,19 +5167,19 @@
           <w:sz w:val="18"/>
           <w:szCs w:val="18"/>
           <w:bdr w:val="none" w:sz="0" w:space="0" w:color="auto" w:frame="1"/>
-          <w:lang w:val="it-CH" w:eastAsia="it-IT"/>
-          <w14:ligatures w14:val="none"/>
-        </w:rPr>
-      </w:pPr>
-      <w:r>
-        <w:rPr>
-          <w:rFonts w:ascii="Consolas" w:eastAsia="Times New Roman" w:hAnsi="Consolas" w:cs="Consolas"/>
-          <w:color w:val="000000"/>
-          <w:kern w:val="0"/>
-          <w:sz w:val="18"/>
-          <w:szCs w:val="18"/>
-          <w:bdr w:val="none" w:sz="0" w:space="0" w:color="auto" w:frame="1"/>
-          <w:lang w:val="en-US" w:eastAsia="it-IT"/>
+          <w:lang w:eastAsia="it-IT"/>
+          <w14:ligatures w14:val="none"/>
+        </w:rPr>
+      </w:pPr>
+      <w:r>
+        <w:rPr>
+          <w:rFonts w:ascii="Consolas" w:eastAsia="Times New Roman" w:hAnsi="Consolas" w:cs="Consolas"/>
+          <w:color w:val="000000"/>
+          <w:kern w:val="0"/>
+          <w:sz w:val="18"/>
+          <w:szCs w:val="18"/>
+          <w:bdr w:val="none" w:sz="0" w:space="0" w:color="auto" w:frame="1"/>
+          <w:lang w:eastAsia="it-IT"/>
           <w14:ligatures w14:val="none"/>
         </w:rPr>
         <w:t xml:space="preserve">        </w:t>
@@ -5242,7 +5192,7 @@
           <w:sz w:val="18"/>
           <w:szCs w:val="18"/>
           <w:bdr w:val="none" w:sz="0" w:space="0" w:color="auto" w:frame="1"/>
-          <w:lang w:val="it-CH" w:eastAsia="it-IT"/>
+          <w:lang w:eastAsia="it-IT"/>
           <w14:ligatures w14:val="none"/>
         </w:rPr>
         <w:t>endFor</w:t>
@@ -5282,7 +5232,7 @@
           <w:sz w:val="18"/>
           <w:szCs w:val="18"/>
           <w:bdr w:val="none" w:sz="0" w:space="0" w:color="auto" w:frame="1"/>
-          <w:lang w:val="it-CH" w:eastAsia="it-IT"/>
+          <w:lang w:eastAsia="it-IT"/>
           <w14:ligatures w14:val="none"/>
         </w:rPr>
       </w:pPr>
@@ -5294,7 +5244,7 @@
           <w:sz w:val="18"/>
           <w:szCs w:val="18"/>
           <w:bdr w:val="none" w:sz="0" w:space="0" w:color="auto" w:frame="1"/>
-          <w:lang w:val="it-CH" w:eastAsia="it-IT"/>
+          <w:lang w:eastAsia="it-IT"/>
           <w14:ligatures w14:val="none"/>
         </w:rPr>
         <w:t xml:space="preserve">    </w:t>
@@ -5307,23 +5257,10 @@
           <w:sz w:val="18"/>
           <w:szCs w:val="18"/>
           <w:bdr w:val="none" w:sz="0" w:space="0" w:color="auto" w:frame="1"/>
-          <w:lang w:val="it-CH" w:eastAsia="it-IT"/>
-          <w14:ligatures w14:val="none"/>
-        </w:rPr>
-        <w:t>end</w:t>
-      </w:r>
-      <w:r>
-        <w:rPr>
-          <w:rFonts w:ascii="Consolas" w:eastAsia="Times New Roman" w:hAnsi="Consolas" w:cs="Consolas"/>
-          <w:color w:val="215E99" w:themeColor="text2" w:themeTint="BF"/>
-          <w:kern w:val="0"/>
-          <w:sz w:val="18"/>
-          <w:szCs w:val="18"/>
-          <w:bdr w:val="none" w:sz="0" w:space="0" w:color="auto" w:frame="1"/>
-          <w:lang w:val="it-CH" w:eastAsia="it-IT"/>
-          <w14:ligatures w14:val="none"/>
-        </w:rPr>
-        <w:t>For</w:t>
+          <w:lang w:eastAsia="it-IT"/>
+          <w14:ligatures w14:val="none"/>
+        </w:rPr>
+        <w:t>endFor</w:t>
       </w:r>
     </w:p>
     <w:p>
@@ -5360,7 +5297,7 @@
           <w:sz w:val="18"/>
           <w:szCs w:val="18"/>
           <w:bdr w:val="none" w:sz="0" w:space="0" w:color="auto" w:frame="1"/>
-          <w:lang w:val="it-CH" w:eastAsia="it-IT"/>
+          <w:lang w:eastAsia="it-IT"/>
           <w14:ligatures w14:val="none"/>
         </w:rPr>
       </w:pPr>
@@ -5399,19 +5336,19 @@
           <w:sz w:val="18"/>
           <w:szCs w:val="18"/>
           <w:bdr w:val="none" w:sz="0" w:space="0" w:color="auto" w:frame="1"/>
-          <w:lang w:val="it-CH" w:eastAsia="it-IT"/>
-          <w14:ligatures w14:val="none"/>
-        </w:rPr>
-      </w:pPr>
-      <w:r>
-        <w:rPr>
-          <w:rFonts w:ascii="Consolas" w:eastAsia="Times New Roman" w:hAnsi="Consolas" w:cs="Consolas"/>
-          <w:color w:val="000000"/>
-          <w:kern w:val="0"/>
-          <w:sz w:val="18"/>
-          <w:szCs w:val="18"/>
-          <w:bdr w:val="none" w:sz="0" w:space="0" w:color="auto" w:frame="1"/>
-          <w:lang w:val="it-CH" w:eastAsia="it-IT"/>
+          <w:lang w:eastAsia="it-IT"/>
+          <w14:ligatures w14:val="none"/>
+        </w:rPr>
+      </w:pPr>
+      <w:r>
+        <w:rPr>
+          <w:rFonts w:ascii="Consolas" w:eastAsia="Times New Roman" w:hAnsi="Consolas" w:cs="Consolas"/>
+          <w:color w:val="000000"/>
+          <w:kern w:val="0"/>
+          <w:sz w:val="18"/>
+          <w:szCs w:val="18"/>
+          <w:bdr w:val="none" w:sz="0" w:space="0" w:color="auto" w:frame="1"/>
+          <w:lang w:eastAsia="it-IT"/>
           <w14:ligatures w14:val="none"/>
         </w:rPr>
         <w:t xml:space="preserve">    // Calcolo del capitale finale</w:t>
@@ -5451,19 +5388,19 @@
           <w:sz w:val="18"/>
           <w:szCs w:val="18"/>
           <w:bdr w:val="none" w:sz="0" w:space="0" w:color="auto" w:frame="1"/>
-          <w:lang w:val="it-CH" w:eastAsia="it-IT"/>
-          <w14:ligatures w14:val="none"/>
-        </w:rPr>
-      </w:pPr>
-      <w:r>
-        <w:rPr>
-          <w:rFonts w:ascii="Consolas" w:eastAsia="Times New Roman" w:hAnsi="Consolas" w:cs="Consolas"/>
-          <w:color w:val="000000"/>
-          <w:kern w:val="0"/>
-          <w:sz w:val="18"/>
-          <w:szCs w:val="18"/>
-          <w:bdr w:val="none" w:sz="0" w:space="0" w:color="auto" w:frame="1"/>
-          <w:lang w:val="it-CH" w:eastAsia="it-IT"/>
+          <w:lang w:eastAsia="it-IT"/>
+          <w14:ligatures w14:val="none"/>
+        </w:rPr>
+      </w:pPr>
+      <w:r>
+        <w:rPr>
+          <w:rFonts w:ascii="Consolas" w:eastAsia="Times New Roman" w:hAnsi="Consolas" w:cs="Consolas"/>
+          <w:color w:val="000000"/>
+          <w:kern w:val="0"/>
+          <w:sz w:val="18"/>
+          <w:szCs w:val="18"/>
+          <w:bdr w:val="none" w:sz="0" w:space="0" w:color="auto" w:frame="1"/>
+          <w:lang w:eastAsia="it-IT"/>
           <w14:ligatures w14:val="none"/>
         </w:rPr>
         <w:t xml:space="preserve">    Stampa(dp[N][0] con due decimali)</w:t>
@@ -5503,7 +5440,7 @@
           <w:sz w:val="18"/>
           <w:szCs w:val="18"/>
           <w:bdr w:val="none" w:sz="0" w:space="0" w:color="auto" w:frame="1"/>
-          <w:lang w:val="it-CH" w:eastAsia="it-IT"/>
+          <w:lang w:eastAsia="it-IT"/>
           <w14:ligatures w14:val="none"/>
         </w:rPr>
       </w:pPr>
@@ -5542,7 +5479,7 @@
           <w:sz w:val="18"/>
           <w:szCs w:val="18"/>
           <w:bdr w:val="none" w:sz="0" w:space="0" w:color="auto" w:frame="1"/>
-          <w:lang w:val="it-CH" w:eastAsia="it-IT"/>
+          <w:lang w:eastAsia="it-IT"/>
           <w14:ligatures w14:val="none"/>
         </w:rPr>
       </w:pPr>
@@ -5554,7 +5491,7 @@
           <w:sz w:val="18"/>
           <w:szCs w:val="18"/>
           <w:bdr w:val="none" w:sz="0" w:space="0" w:color="auto" w:frame="1"/>
-          <w:lang w:val="it-CH" w:eastAsia="it-IT"/>
+          <w:lang w:eastAsia="it-IT"/>
           <w14:ligatures w14:val="none"/>
         </w:rPr>
         <w:t>Fine</w:t>
@@ -5566,11 +5503,11 @@
       <w:pPr>
         <w:pStyle w:val="Titolo2"/>
       </w:pPr>
-      <w:bookmarkStart w:id="3" w:name="_Toc185323954"/>
+      <w:bookmarkStart w:id="2" w:name="_Toc185323954"/>
       <w:r>
         <w:t>Punti importanti</w:t>
       </w:r>
-      <w:bookmarkEnd w:id="3"/>
+      <w:bookmarkEnd w:id="2"/>
     </w:p>
     <w:p>
       <w:r>
@@ -5607,14 +5544,14 @@
           <w:numId w:val="3"/>
         </w:numPr>
         <w:rPr>
-          <w:lang w:val="it-CH" w:eastAsia="it-IT"/>
+          <w:lang w:eastAsia="it-IT"/>
         </w:rPr>
       </w:pPr>
       <w:r>
         <w:rPr>
           <w:b/>
           <w:bCs/>
-          <w:lang w:val="it-CH" w:eastAsia="it-IT"/>
+          <w:lang w:eastAsia="it-IT"/>
         </w:rPr>
         <w:t>Struttura DP:</w:t>
       </w:r>
@@ -5627,18 +5564,18 @@
           <w:numId w:val="3"/>
         </w:numPr>
         <w:rPr>
-          <w:lang w:val="it-CH" w:eastAsia="it-IT"/>
-        </w:rPr>
-      </w:pPr>
-      <w:r>
-        <w:rPr>
-          <w:lang w:val="it-CH" w:eastAsia="it-IT"/>
+          <w:lang w:eastAsia="it-IT"/>
+        </w:rPr>
+      </w:pPr>
+      <w:r>
+        <w:rPr>
+          <w:lang w:eastAsia="it-IT"/>
         </w:rPr>
         <w:t>dp</w:t>
       </w:r>
       <w:r>
         <w:rPr>
-          <w:lang w:val="it-CH" w:eastAsia="it-IT"/>
+          <w:lang w:eastAsia="it-IT"/>
         </w:rPr>
         <w:t>[i][0]: Denaro liquido al giorno i.</w:t>
       </w:r>
@@ -5651,12 +5588,12 @@
           <w:numId w:val="3"/>
         </w:numPr>
         <w:rPr>
-          <w:lang w:val="it-CH" w:eastAsia="it-IT"/>
-        </w:rPr>
-      </w:pPr>
-      <w:r>
-        <w:rPr>
-          <w:lang w:val="it-CH" w:eastAsia="it-IT"/>
+          <w:lang w:eastAsia="it-IT"/>
+        </w:rPr>
+      </w:pPr>
+      <w:r>
+        <w:rPr>
+          <w:lang w:eastAsia="it-IT"/>
         </w:rPr>
         <w:t>dp[i][j]: Numero massimo di carte j possedute al giorno i.</w:t>
       </w:r>
@@ -5669,20 +5606,20 @@
           <w:numId w:val="3"/>
         </w:numPr>
         <w:rPr>
-          <w:lang w:val="it-CH" w:eastAsia="it-IT"/>
+          <w:lang w:eastAsia="it-IT"/>
         </w:rPr>
       </w:pPr>
       <w:r>
         <w:rPr>
           <w:b/>
           <w:bCs/>
-          <w:lang w:val="it-CH" w:eastAsia="it-IT"/>
+          <w:lang w:eastAsia="it-IT"/>
         </w:rPr>
         <w:t>Aggiornamento del Denaro Liquido (</w:t>
       </w:r>
       <w:r>
         <w:rPr>
-          <w:lang w:val="it-CH" w:eastAsia="it-IT"/>
+          <w:lang w:eastAsia="it-IT"/>
         </w:rPr>
         <w:t>dp[i][0]</w:t>
       </w:r>
@@ -5690,7 +5627,7 @@
         <w:rPr>
           <w:b/>
           <w:bCs/>
-          <w:lang w:val="it-CH" w:eastAsia="it-IT"/>
+          <w:lang w:eastAsia="it-IT"/>
         </w:rPr>
         <w:t>):</w:t>
       </w:r>
@@ -5703,12 +5640,12 @@
           <w:numId w:val="3"/>
         </w:numPr>
         <w:rPr>
-          <w:lang w:val="it-CH" w:eastAsia="it-IT"/>
-        </w:rPr>
-      </w:pPr>
-      <w:r>
-        <w:rPr>
-          <w:lang w:val="it-CH" w:eastAsia="it-IT"/>
+          <w:lang w:eastAsia="it-IT"/>
+        </w:rPr>
+      </w:pPr>
+      <w:r>
+        <w:rPr>
+          <w:lang w:eastAsia="it-IT"/>
         </w:rPr>
         <w:t>Inizia con il denaro del giorno precedente: dp[i][0] = dp[i-1][0].</w:t>
       </w:r>
@@ -5721,12 +5658,12 @@
           <w:numId w:val="3"/>
         </w:numPr>
         <w:rPr>
-          <w:lang w:val="it-CH" w:eastAsia="it-IT"/>
-        </w:rPr>
-      </w:pPr>
-      <w:r>
-        <w:rPr>
-          <w:lang w:val="it-CH" w:eastAsia="it-IT"/>
+          <w:lang w:eastAsia="it-IT"/>
+        </w:rPr>
+      </w:pPr>
+      <w:r>
+        <w:rPr>
+          <w:lang w:eastAsia="it-IT"/>
         </w:rPr>
         <w:t>Considera la vendita di ogni tipo di carta posseduta il giorno precedente:</w:t>
       </w:r>
@@ -5739,54 +5676,18 @@
           <w:numId w:val="3"/>
         </w:numPr>
         <w:rPr>
-          <w:lang w:val="en-US" w:eastAsia="it-IT"/>
-        </w:rPr>
-      </w:pPr>
-      <w:proofErr w:type="spellStart"/>
-      <w:r>
-        <w:rPr>
-          <w:lang w:val="en-US" w:eastAsia="it-IT"/>
-        </w:rPr>
-        <w:t>Calcola</w:t>
-      </w:r>
-      <w:proofErr w:type="spellEnd"/>
-      <w:r>
-        <w:rPr>
-          <w:lang w:val="en-US" w:eastAsia="it-IT"/>
-        </w:rPr>
-        <w:t xml:space="preserve"> </w:t>
-      </w:r>
-      <w:proofErr w:type="spellStart"/>
-      <w:r>
-        <w:rPr>
-          <w:lang w:val="en-US" w:eastAsia="it-IT"/>
-        </w:rPr>
-        <w:t>cash_from_selling</w:t>
-      </w:r>
-      <w:proofErr w:type="spellEnd"/>
-      <w:r>
-        <w:rPr>
-          <w:lang w:val="en-US" w:eastAsia="it-IT"/>
-        </w:rPr>
-        <w:t xml:space="preserve"> = </w:t>
-      </w:r>
-      <w:proofErr w:type="spellStart"/>
-      <w:r>
-        <w:rPr>
-          <w:lang w:val="en-US" w:eastAsia="it-IT"/>
-        </w:rPr>
-        <w:t>dp</w:t>
-      </w:r>
-      <w:proofErr w:type="spellEnd"/>
-      <w:r>
-        <w:rPr>
-          <w:lang w:val="en-US" w:eastAsia="it-IT"/>
-        </w:rPr>
-        <w:t>[i-1][j] * sell_price[i-1][j-1].</w:t>
-      </w:r>
-      <w:r>
-        <w:rPr>
-          <w:lang w:val="en-US" w:eastAsia="it-IT"/>
+          <w:lang w:eastAsia="it-IT"/>
+        </w:rPr>
+      </w:pPr>
+      <w:r>
+        <w:rPr>
+          <w:lang w:eastAsia="it-IT"/>
+        </w:rPr>
+        <w:t>Calcola cash_from_selling = dp[i-1][j] * sell_price[i-1][j-1].</w:t>
+      </w:r>
+      <w:r>
+        <w:rPr>
+          <w:lang w:eastAsia="it-IT"/>
         </w:rPr>
         <w:tab/>
       </w:r>
@@ -5799,12 +5700,12 @@
           <w:numId w:val="3"/>
         </w:numPr>
         <w:rPr>
-          <w:lang w:val="it-CH" w:eastAsia="it-IT"/>
-        </w:rPr>
-      </w:pPr>
-      <w:r>
-        <w:rPr>
-          <w:lang w:val="it-CH" w:eastAsia="it-IT"/>
+          <w:lang w:eastAsia="it-IT"/>
+        </w:rPr>
+      </w:pPr>
+      <w:r>
+        <w:rPr>
+          <w:lang w:eastAsia="it-IT"/>
         </w:rPr>
         <w:t>Se cash_from_selling aumenta dp[i][0], aggiorna il denaro liquido.</w:t>
       </w:r>
@@ -5817,20 +5718,20 @@
           <w:numId w:val="3"/>
         </w:numPr>
         <w:rPr>
-          <w:lang w:val="it-CH" w:eastAsia="it-IT"/>
+          <w:lang w:eastAsia="it-IT"/>
         </w:rPr>
       </w:pPr>
       <w:r>
         <w:rPr>
           <w:b/>
           <w:bCs/>
-          <w:lang w:val="it-CH" w:eastAsia="it-IT"/>
+          <w:lang w:eastAsia="it-IT"/>
         </w:rPr>
         <w:t>Aggiornamento delle Carte Possedute (</w:t>
       </w:r>
       <w:r>
         <w:rPr>
-          <w:lang w:val="it-CH" w:eastAsia="it-IT"/>
+          <w:lang w:eastAsia="it-IT"/>
         </w:rPr>
         <w:t>dp[i][j]</w:t>
       </w:r>
@@ -5838,7 +5739,7 @@
         <w:rPr>
           <w:b/>
           <w:bCs/>
-          <w:lang w:val="it-CH" w:eastAsia="it-IT"/>
+          <w:lang w:eastAsia="it-IT"/>
         </w:rPr>
         <w:t>):</w:t>
       </w:r>
@@ -5851,12 +5752,12 @@
           <w:numId w:val="3"/>
         </w:numPr>
         <w:rPr>
-          <w:lang w:val="it-CH" w:eastAsia="it-IT"/>
-        </w:rPr>
-      </w:pPr>
-      <w:r>
-        <w:rPr>
-          <w:lang w:val="it-CH" w:eastAsia="it-IT"/>
+          <w:lang w:eastAsia="it-IT"/>
+        </w:rPr>
+      </w:pPr>
+      <w:r>
+        <w:rPr>
+          <w:lang w:eastAsia="it-IT"/>
         </w:rPr>
         <w:t>Mantieni il numero di carte del giorno precedente: dp[i][j] = dp[i-1][j].</w:t>
       </w:r>
@@ -5869,12 +5770,12 @@
           <w:numId w:val="3"/>
         </w:numPr>
         <w:rPr>
-          <w:lang w:val="it-CH" w:eastAsia="it-IT"/>
-        </w:rPr>
-      </w:pPr>
-      <w:r>
-        <w:rPr>
-          <w:lang w:val="it-CH" w:eastAsia="it-IT"/>
+          <w:lang w:eastAsia="it-IT"/>
+        </w:rPr>
+      </w:pPr>
+      <w:r>
+        <w:rPr>
+          <w:lang w:eastAsia="it-IT"/>
         </w:rPr>
         <w:t>Valuta l’acquisto di nuove carte con il denaro disponibile:</w:t>
       </w:r>
@@ -5887,64 +5788,14 @@
           <w:numId w:val="3"/>
         </w:numPr>
         <w:rPr>
-          <w:lang w:val="en-US" w:eastAsia="it-IT"/>
-        </w:rPr>
-      </w:pPr>
-      <w:proofErr w:type="spellStart"/>
-      <w:r>
-        <w:rPr>
-          <w:lang w:val="en-US" w:eastAsia="it-IT"/>
-        </w:rPr>
-        <w:t>Calcola</w:t>
-      </w:r>
-      <w:proofErr w:type="spellEnd"/>
-      <w:r>
-        <w:rPr>
-          <w:lang w:val="en-US" w:eastAsia="it-IT"/>
-        </w:rPr>
-        <w:t xml:space="preserve"> </w:t>
-      </w:r>
-      <w:proofErr w:type="spellStart"/>
-      <w:r>
-        <w:rPr>
-          <w:lang w:val="en-US" w:eastAsia="it-IT"/>
-        </w:rPr>
-        <w:t>card_bought</w:t>
-      </w:r>
-      <w:proofErr w:type="spellEnd"/>
-      <w:r>
-        <w:rPr>
-          <w:lang w:val="en-US" w:eastAsia="it-IT"/>
-        </w:rPr>
-        <w:t xml:space="preserve"> = </w:t>
-      </w:r>
-      <w:proofErr w:type="spellStart"/>
-      <w:r>
-        <w:rPr>
-          <w:lang w:val="en-US" w:eastAsia="it-IT"/>
-        </w:rPr>
-        <w:t>dp</w:t>
-      </w:r>
-      <w:proofErr w:type="spellEnd"/>
-      <w:r>
-        <w:rPr>
-          <w:lang w:val="en-US" w:eastAsia="it-IT"/>
-        </w:rPr>
-        <w:t>[</w:t>
-      </w:r>
-      <w:proofErr w:type="spellStart"/>
-      <w:r>
-        <w:rPr>
-          <w:lang w:val="en-US" w:eastAsia="it-IT"/>
-        </w:rPr>
-        <w:t>i</w:t>
-      </w:r>
-      <w:proofErr w:type="spellEnd"/>
-      <w:r>
-        <w:rPr>
-          <w:lang w:val="en-US" w:eastAsia="it-IT"/>
-        </w:rPr>
-        <w:t>][0] / buy_price[i-1][j-1].</w:t>
+          <w:lang w:eastAsia="it-IT"/>
+        </w:rPr>
+      </w:pPr>
+      <w:r>
+        <w:rPr>
+          <w:lang w:eastAsia="it-IT"/>
+        </w:rPr>
+        <w:t>Calcola card_bought = dp[i][0] / buy_price[i-1][j-1].</w:t>
       </w:r>
     </w:p>
     <w:p>
@@ -5955,12 +5806,12 @@
           <w:numId w:val="3"/>
         </w:numPr>
         <w:rPr>
-          <w:lang w:val="it-CH" w:eastAsia="it-IT"/>
-        </w:rPr>
-      </w:pPr>
-      <w:r>
-        <w:rPr>
-          <w:lang w:val="it-CH" w:eastAsia="it-IT"/>
+          <w:lang w:eastAsia="it-IT"/>
+        </w:rPr>
+      </w:pPr>
+      <w:r>
+        <w:rPr>
+          <w:lang w:eastAsia="it-IT"/>
         </w:rPr>
         <w:t>Se card_bought supera dp[i][j], aggiorna il numero di carte possedute.</w:t>
       </w:r>
@@ -5973,14 +5824,14 @@
           <w:numId w:val="3"/>
         </w:numPr>
         <w:rPr>
-          <w:lang w:val="it-CH" w:eastAsia="it-IT"/>
+          <w:lang w:eastAsia="it-IT"/>
         </w:rPr>
       </w:pPr>
       <w:r>
         <w:rPr>
           <w:b/>
           <w:bCs/>
-          <w:lang w:val="it-CH" w:eastAsia="it-IT"/>
+          <w:lang w:eastAsia="it-IT"/>
         </w:rPr>
         <w:t>Iterazione Giornaliera:</w:t>
       </w:r>
@@ -5993,12 +5844,12 @@
           <w:numId w:val="3"/>
         </w:numPr>
         <w:rPr>
-          <w:lang w:val="it-CH" w:eastAsia="it-IT"/>
-        </w:rPr>
-      </w:pPr>
-      <w:r>
-        <w:rPr>
-          <w:lang w:val="it-CH" w:eastAsia="it-IT"/>
+          <w:lang w:eastAsia="it-IT"/>
+        </w:rPr>
+      </w:pPr>
+      <w:r>
+        <w:rPr>
+          <w:lang w:eastAsia="it-IT"/>
         </w:rPr>
         <w:t>Ripeti i passaggi sopra per ogni giorno, aggiornando la tabella DP giorno per giorno</w:t>
       </w:r>
@@ -6011,14 +5862,14 @@
           <w:numId w:val="3"/>
         </w:numPr>
         <w:rPr>
-          <w:lang w:val="it-CH" w:eastAsia="it-IT"/>
+          <w:lang w:eastAsia="it-IT"/>
         </w:rPr>
       </w:pPr>
       <w:r>
         <w:rPr>
           <w:b/>
           <w:bCs/>
-          <w:lang w:val="it-CH" w:eastAsia="it-IT"/>
+          <w:lang w:eastAsia="it-IT"/>
         </w:rPr>
         <w:t>Risultato Finale:</w:t>
       </w:r>
@@ -6031,43 +5882,52 @@
           <w:numId w:val="3"/>
         </w:numPr>
         <w:rPr>
-          <w:lang w:val="it-CH" w:eastAsia="it-IT"/>
-        </w:rPr>
-      </w:pPr>
-      <w:r>
-        <w:rPr>
-          <w:lang w:val="it-CH" w:eastAsia="it-IT"/>
+          <w:lang w:eastAsia="it-IT"/>
+        </w:rPr>
+      </w:pPr>
+      <w:r>
+        <w:rPr>
+          <w:lang w:eastAsia="it-IT"/>
         </w:rPr>
         <w:t>Il capitale finale è dp[N][0], che rappresenta il denaro liquido al termine dell’ultimo giorno.</w:t>
       </w:r>
-    </w:p>
-    <w:p>
-      <w:pPr>
-        <w:rPr>
-          <w:lang w:val="it-CH"/>
-        </w:rPr>
-      </w:pPr>
     </w:p>
     <w:p/>
     <w:p/>
     <w:p/>
+    <w:p/>
     <w:p>
       <w:pPr>
         <w:pStyle w:val="Titolo2"/>
       </w:pPr>
-      <w:bookmarkStart w:id="4" w:name="_Toc185323955"/>
+      <w:bookmarkStart w:id="3" w:name="_Toc185323955"/>
       <w:r>
         <w:lastRenderedPageBreak/>
         <w:t>Complessità</w:t>
       </w:r>
-      <w:bookmarkEnd w:id="4"/>
-    </w:p>
-    <w:p>
-      <w:r>
-        <w:t xml:space="preserve">Dalla nostra analisi riuslta che l’algoruitmo ha una complessita </w:t>
-      </w:r>
-      <w:r>
-        <w:t>temporale di</w:t>
+      <w:bookmarkEnd w:id="3"/>
+    </w:p>
+    <w:p>
+      <w:r>
+        <w:t xml:space="preserve">Dalla nostra analisi </w:t>
+      </w:r>
+      <w:r>
+        <w:t>risulta</w:t>
+      </w:r>
+      <w:r>
+        <w:t xml:space="preserve"> che l’</w:t>
+      </w:r>
+      <w:r>
+        <w:t>algoritmo</w:t>
+      </w:r>
+      <w:r>
+        <w:t xml:space="preserve"> ha una </w:t>
+      </w:r>
+      <w:r>
+        <w:t>complessità</w:t>
+      </w:r>
+      <w:r>
+        <w:t xml:space="preserve"> temporale di</w:t>
       </w:r>
       <w:r>
         <w:rPr>
@@ -6092,7 +5952,7 @@
           <w:rFonts w:eastAsia="Times New Roman"/>
           <w:color w:val="0E0E0E"/>
           <w:kern w:val="0"/>
-          <w:lang w:val="it-CH" w:eastAsia="it-IT"/>
+          <w:lang w:eastAsia="it-IT"/>
           <w14:ligatures w14:val="none"/>
         </w:rPr>
       </w:pPr>
@@ -6103,7 +5963,7 @@
           <w:bCs/>
           <w:color w:val="0E0E0E"/>
           <w:kern w:val="0"/>
-          <w:lang w:val="it-CH" w:eastAsia="it-IT"/>
+          <w:lang w:eastAsia="it-IT"/>
           <w14:ligatures w14:val="none"/>
         </w:rPr>
         <w:t>N</w:t>
@@ -6113,7 +5973,7 @@
           <w:rFonts w:eastAsia="Times New Roman"/>
           <w:color w:val="0E0E0E"/>
           <w:kern w:val="0"/>
-          <w:lang w:val="it-CH" w:eastAsia="it-IT"/>
+          <w:lang w:eastAsia="it-IT"/>
           <w14:ligatures w14:val="none"/>
         </w:rPr>
         <w:t xml:space="preserve"> è il numero di giorni.</w:t>
@@ -6130,7 +5990,7 @@
           <w:rFonts w:eastAsia="Times New Roman"/>
           <w:color w:val="0E0E0E"/>
           <w:kern w:val="0"/>
-          <w:lang w:val="it-CH" w:eastAsia="it-IT"/>
+          <w:lang w:eastAsia="it-IT"/>
           <w14:ligatures w14:val="none"/>
         </w:rPr>
       </w:pPr>
@@ -6141,7 +6001,7 @@
           <w:bCs/>
           <w:color w:val="0E0E0E"/>
           <w:kern w:val="0"/>
-          <w:lang w:val="it-CH" w:eastAsia="it-IT"/>
+          <w:lang w:eastAsia="it-IT"/>
           <w14:ligatures w14:val="none"/>
         </w:rPr>
         <w:t>F</w:t>
@@ -6151,7 +6011,7 @@
           <w:rFonts w:eastAsia="Times New Roman"/>
           <w:color w:val="0E0E0E"/>
           <w:kern w:val="0"/>
-          <w:lang w:val="it-CH" w:eastAsia="it-IT"/>
+          <w:lang w:eastAsia="it-IT"/>
           <w14:ligatures w14:val="none"/>
         </w:rPr>
         <w:t xml:space="preserve"> è il numero di tipi di carte da collezione.</w:t>
@@ -6163,7 +6023,7 @@
           <w:rFonts w:eastAsia="Times New Roman"/>
           <w:color w:val="0E0E0E"/>
           <w:kern w:val="0"/>
-          <w:lang w:val="it-CH" w:eastAsia="it-IT"/>
+          <w:lang w:eastAsia="it-IT"/>
           <w14:ligatures w14:val="none"/>
         </w:rPr>
       </w:pPr>
@@ -6174,7 +6034,7 @@
           <w:rFonts w:eastAsia="Times New Roman"/>
           <w:color w:val="0E0E0E"/>
           <w:kern w:val="0"/>
-          <w:lang w:val="it-CH" w:eastAsia="it-IT"/>
+          <w:lang w:eastAsia="it-IT"/>
           <w14:ligatures w14:val="none"/>
         </w:rPr>
       </w:pPr>
@@ -6183,7 +6043,7 @@
           <w:rFonts w:eastAsia="Times New Roman"/>
           <w:color w:val="0E0E0E"/>
           <w:kern w:val="0"/>
-          <w:lang w:val="it-CH" w:eastAsia="it-IT"/>
+          <w:lang w:eastAsia="it-IT"/>
           <w14:ligatures w14:val="none"/>
         </w:rPr>
         <w:t xml:space="preserve">Questo perché </w:t>
@@ -6193,73 +6053,85 @@
           <w:rFonts w:eastAsia="Times New Roman"/>
           <w:color w:val="0E0E0E"/>
           <w:kern w:val="0"/>
-          <w:lang w:val="it-CH" w:eastAsia="it-IT"/>
-          <w14:ligatures w14:val="none"/>
-        </w:rPr>
-        <w:t xml:space="preserve">le iterazioni prinicpali richiedono entrambi </w:t>
+          <w:lang w:eastAsia="it-IT"/>
+          <w14:ligatures w14:val="none"/>
+        </w:rPr>
+        <w:t xml:space="preserve">le iterazioni </w:t>
       </w:r>
       <w:r>
         <w:rPr>
           <w:rFonts w:eastAsia="Times New Roman"/>
           <w:color w:val="0E0E0E"/>
           <w:kern w:val="0"/>
-          <w:lang w:val="it-CH" w:eastAsia="it-IT"/>
-          <w14:ligatures w14:val="none"/>
-        </w:rPr>
-        <w:t>N×</w:t>
+          <w:lang w:eastAsia="it-IT"/>
+          <w14:ligatures w14:val="none"/>
+        </w:rPr>
+        <w:t>principali</w:t>
       </w:r>
       <w:r>
         <w:rPr>
           <w:rFonts w:eastAsia="Times New Roman"/>
           <w:color w:val="0E0E0E"/>
           <w:kern w:val="0"/>
-          <w:lang w:val="it-CH" w:eastAsia="it-IT"/>
-          <w14:ligatures w14:val="none"/>
-        </w:rPr>
-        <w:t xml:space="preserve">F, questo perché si </w:t>
+          <w:lang w:eastAsia="it-IT"/>
+          <w14:ligatures w14:val="none"/>
+        </w:rPr>
+        <w:t xml:space="preserve"> richiedono entrambi </w:t>
       </w:r>
       <w:r>
         <w:rPr>
           <w:rFonts w:eastAsia="Times New Roman"/>
           <w:color w:val="0E0E0E"/>
           <w:kern w:val="0"/>
-          <w:lang w:val="it-CH" w:eastAsia="it-IT"/>
-          <w14:ligatures w14:val="none"/>
-        </w:rPr>
-        <w:t>scorre ogni giorno e ogni carta</w:t>
+          <w:lang w:eastAsia="it-IT"/>
+          <w14:ligatures w14:val="none"/>
+        </w:rPr>
+        <w:t>N×</w:t>
       </w:r>
       <w:r>
         <w:rPr>
           <w:rFonts w:eastAsia="Times New Roman"/>
           <w:color w:val="0E0E0E"/>
           <w:kern w:val="0"/>
-          <w:lang w:val="it-CH" w:eastAsia="it-IT"/>
-          <w14:ligatures w14:val="none"/>
-        </w:rPr>
-        <w:t>.</w:t>
-      </w:r>
-    </w:p>
-    <w:p>
-      <w:pPr>
+          <w:lang w:eastAsia="it-IT"/>
+          <w14:ligatures w14:val="none"/>
+        </w:rPr>
+        <w:t xml:space="preserve">F, questo perché si </w:t>
+      </w:r>
+      <w:r>
         <w:rPr>
           <w:rFonts w:eastAsia="Times New Roman"/>
           <w:color w:val="0E0E0E"/>
           <w:kern w:val="0"/>
-          <w:lang w:val="it-CH" w:eastAsia="it-IT"/>
-          <w14:ligatures w14:val="none"/>
-        </w:rPr>
-      </w:pPr>
-    </w:p>
-    <w:p>
-      <w:pPr>
-        <w:rPr>
-          <w:lang w:val="it-CH"/>
-        </w:rPr>
-      </w:pPr>
-      <w:r>
-        <w:rPr>
-          <w:lang w:val="it-CH"/>
-        </w:rPr>
+          <w:lang w:eastAsia="it-IT"/>
+          <w14:ligatures w14:val="none"/>
+        </w:rPr>
+        <w:t>scorre ogni giorno e ogni carta</w:t>
+      </w:r>
+      <w:r>
+        <w:rPr>
+          <w:rFonts w:eastAsia="Times New Roman"/>
+          <w:color w:val="0E0E0E"/>
+          <w:kern w:val="0"/>
+          <w:lang w:eastAsia="it-IT"/>
+          <w14:ligatures w14:val="none"/>
+        </w:rPr>
+        <w:t>.</w:t>
+      </w:r>
+    </w:p>
+    <w:p>
+      <w:pPr>
+        <w:rPr>
+          <w:rFonts w:eastAsia="Times New Roman"/>
+          <w:color w:val="0E0E0E"/>
+          <w:kern w:val="0"/>
+          <w:lang w:eastAsia="it-IT"/>
+          <w14:ligatures w14:val="none"/>
+        </w:rPr>
+      </w:pPr>
+    </w:p>
+    <w:p>
+      <w:r>
         <w:br w:type="page"/>
       </w:r>
     </w:p>
@@ -6267,7 +6139,7 @@
       <w:pPr>
         <w:pStyle w:val="Titolo1"/>
       </w:pPr>
-      <w:bookmarkStart w:id="5" w:name="_Toc185323956"/>
+      <w:bookmarkStart w:id="4" w:name="_Toc185323956"/>
       <w:r>
         <w:lastRenderedPageBreak/>
         <w:t>T</w:t>
@@ -6278,7 +6150,7 @@
       <w:r>
         <w:t>st</w:t>
       </w:r>
-      <w:bookmarkEnd w:id="5"/>
+      <w:bookmarkEnd w:id="4"/>
     </w:p>
     <w:p>
       <w:r>
@@ -6325,7 +6197,7 @@
           <w:sz w:val="20"/>
           <w:szCs w:val="20"/>
           <w:bdr w:val="none" w:sz="0" w:space="0" w:color="auto" w:frame="1"/>
-          <w:lang w:val="it-CH" w:eastAsia="it-IT"/>
+          <w:lang w:eastAsia="it-IT"/>
           <w14:ligatures w14:val="none"/>
         </w:rPr>
       </w:pPr>
@@ -6337,7 +6209,7 @@
           <w:sz w:val="20"/>
           <w:szCs w:val="20"/>
           <w:bdr w:val="none" w:sz="0" w:space="0" w:color="auto" w:frame="1"/>
-          <w:lang w:val="it-CH" w:eastAsia="it-IT"/>
+          <w:lang w:eastAsia="it-IT"/>
           <w14:ligatures w14:val="none"/>
         </w:rPr>
         <w:t>const</w:t>
@@ -6350,7 +6222,7 @@
           <w:sz w:val="20"/>
           <w:szCs w:val="20"/>
           <w:bdr w:val="none" w:sz="0" w:space="0" w:color="auto" w:frame="1"/>
-          <w:lang w:val="it-CH" w:eastAsia="it-IT"/>
+          <w:lang w:eastAsia="it-IT"/>
           <w14:ligatures w14:val="none"/>
         </w:rPr>
         <w:t xml:space="preserve"> </w:t>
@@ -6363,7 +6235,7 @@
           <w:sz w:val="20"/>
           <w:szCs w:val="20"/>
           <w:bdr w:val="none" w:sz="0" w:space="0" w:color="auto" w:frame="1"/>
-          <w:lang w:val="it-CH" w:eastAsia="it-IT"/>
+          <w:lang w:eastAsia="it-IT"/>
           <w14:ligatures w14:val="none"/>
         </w:rPr>
         <w:t>char</w:t>
@@ -6376,7 +6248,7 @@
           <w:sz w:val="20"/>
           <w:szCs w:val="20"/>
           <w:bdr w:val="none" w:sz="0" w:space="0" w:color="auto" w:frame="1"/>
-          <w:lang w:val="it-CH" w:eastAsia="it-IT"/>
+          <w:lang w:eastAsia="it-IT"/>
           <w14:ligatures w14:val="none"/>
         </w:rPr>
         <w:t>*</w:t>
@@ -6389,7 +6261,7 @@
           <w:sz w:val="20"/>
           <w:szCs w:val="20"/>
           <w:bdr w:val="none" w:sz="0" w:space="0" w:color="auto" w:frame="1"/>
-          <w:lang w:val="it-CH" w:eastAsia="it-IT"/>
+          <w:lang w:eastAsia="it-IT"/>
           <w14:ligatures w14:val="none"/>
         </w:rPr>
         <w:t xml:space="preserve"> fileName </w:t>
@@ -6402,7 +6274,7 @@
           <w:sz w:val="20"/>
           <w:szCs w:val="20"/>
           <w:bdr w:val="none" w:sz="0" w:space="0" w:color="auto" w:frame="1"/>
-          <w:lang w:val="it-CH" w:eastAsia="it-IT"/>
+          <w:lang w:eastAsia="it-IT"/>
           <w14:ligatures w14:val="none"/>
         </w:rPr>
         <w:t>=</w:t>
@@ -6415,7 +6287,7 @@
           <w:sz w:val="20"/>
           <w:szCs w:val="20"/>
           <w:bdr w:val="none" w:sz="0" w:space="0" w:color="auto" w:frame="1"/>
-          <w:lang w:val="it-CH" w:eastAsia="it-IT"/>
+          <w:lang w:eastAsia="it-IT"/>
           <w14:ligatures w14:val="none"/>
         </w:rPr>
         <w:t xml:space="preserve"> </w:t>
@@ -6428,72 +6300,20 @@
           <w:sz w:val="20"/>
           <w:szCs w:val="20"/>
           <w:bdr w:val="none" w:sz="0" w:space="0" w:color="auto" w:frame="1"/>
-          <w:lang w:val="it-CH" w:eastAsia="it-IT"/>
-          <w14:ligatures w14:val="none"/>
-        </w:rPr>
-        <w:t>"../instances/instance_</w:t>
-      </w:r>
-      <w:r>
-        <w:rPr>
-          <w:rFonts w:ascii="Consolas" w:eastAsia="Times New Roman" w:hAnsi="Consolas" w:cs="Consolas"/>
-          <w:color w:val="669900"/>
+          <w:lang w:eastAsia="it-IT"/>
+          <w14:ligatures w14:val="none"/>
+        </w:rPr>
+        <w:t>"../instances/instance_1_10.txt"</w:t>
+      </w:r>
+      <w:r>
+        <w:rPr>
+          <w:rFonts w:ascii="Consolas" w:eastAsia="Times New Roman" w:hAnsi="Consolas" w:cs="Consolas"/>
+          <w:color w:val="999999"/>
           <w:kern w:val="0"/>
           <w:sz w:val="20"/>
           <w:szCs w:val="20"/>
           <w:bdr w:val="none" w:sz="0" w:space="0" w:color="auto" w:frame="1"/>
-          <w:lang w:val="it-CH" w:eastAsia="it-IT"/>
-          <w14:ligatures w14:val="none"/>
-        </w:rPr>
-        <w:t>1</w:t>
-      </w:r>
-      <w:r>
-        <w:rPr>
-          <w:rFonts w:ascii="Consolas" w:eastAsia="Times New Roman" w:hAnsi="Consolas" w:cs="Consolas"/>
-          <w:color w:val="669900"/>
-          <w:kern w:val="0"/>
-          <w:sz w:val="20"/>
-          <w:szCs w:val="20"/>
-          <w:bdr w:val="none" w:sz="0" w:space="0" w:color="auto" w:frame="1"/>
-          <w:lang w:val="it-CH" w:eastAsia="it-IT"/>
-          <w14:ligatures w14:val="none"/>
-        </w:rPr>
-        <w:t>_1</w:t>
-      </w:r>
-      <w:r>
-        <w:rPr>
-          <w:rFonts w:ascii="Consolas" w:eastAsia="Times New Roman" w:hAnsi="Consolas" w:cs="Consolas"/>
-          <w:color w:val="669900"/>
-          <w:kern w:val="0"/>
-          <w:sz w:val="20"/>
-          <w:szCs w:val="20"/>
-          <w:bdr w:val="none" w:sz="0" w:space="0" w:color="auto" w:frame="1"/>
-          <w:lang w:val="it-CH" w:eastAsia="it-IT"/>
-          <w14:ligatures w14:val="none"/>
-        </w:rPr>
-        <w:t>0</w:t>
-      </w:r>
-      <w:r>
-        <w:rPr>
-          <w:rFonts w:ascii="Consolas" w:eastAsia="Times New Roman" w:hAnsi="Consolas" w:cs="Consolas"/>
-          <w:color w:val="669900"/>
-          <w:kern w:val="0"/>
-          <w:sz w:val="20"/>
-          <w:szCs w:val="20"/>
-          <w:bdr w:val="none" w:sz="0" w:space="0" w:color="auto" w:frame="1"/>
-          <w:lang w:val="it-CH" w:eastAsia="it-IT"/>
-          <w14:ligatures w14:val="none"/>
-        </w:rPr>
-        <w:t>.txt"</w:t>
-      </w:r>
-      <w:r>
-        <w:rPr>
-          <w:rFonts w:ascii="Consolas" w:eastAsia="Times New Roman" w:hAnsi="Consolas" w:cs="Consolas"/>
-          <w:color w:val="999999"/>
-          <w:kern w:val="0"/>
-          <w:sz w:val="20"/>
-          <w:szCs w:val="20"/>
-          <w:bdr w:val="none" w:sz="0" w:space="0" w:color="auto" w:frame="1"/>
-          <w:lang w:val="it-CH" w:eastAsia="it-IT"/>
+          <w:lang w:eastAsia="it-IT"/>
           <w14:ligatures w14:val="none"/>
         </w:rPr>
         <w:t>;</w:t>
@@ -6506,20 +6326,20 @@
           <w:kern w:val="0"/>
           <w:sz w:val="24"/>
           <w:szCs w:val="24"/>
-          <w:lang w:val="it-CH" w:eastAsia="it-IT"/>
-          <w14:ligatures w14:val="none"/>
-        </w:rPr>
-      </w:pPr>
-    </w:p>
-    <w:p>
-      <w:pPr>
-        <w:rPr>
-          <w:lang w:val="it-CH" w:eastAsia="it-IT"/>
-        </w:rPr>
-      </w:pPr>
-      <w:r>
-        <w:rPr>
-          <w:lang w:val="it-CH" w:eastAsia="it-IT"/>
+          <w:lang w:eastAsia="it-IT"/>
+          <w14:ligatures w14:val="none"/>
+        </w:rPr>
+      </w:pPr>
+    </w:p>
+    <w:p>
+      <w:pPr>
+        <w:rPr>
+          <w:lang w:eastAsia="it-IT"/>
+        </w:rPr>
+      </w:pPr>
+      <w:r>
+        <w:rPr>
+          <w:lang w:eastAsia="it-IT"/>
         </w:rPr>
         <w:t>Di seguito una tabella di alcune tempistiche, in alcuni casi simbolici:</w:t>
       </w:r>
@@ -6531,7 +6351,7 @@
           <w:kern w:val="0"/>
           <w:sz w:val="24"/>
           <w:szCs w:val="24"/>
-          <w:lang w:val="it-CH" w:eastAsia="it-IT"/>
+          <w:lang w:eastAsia="it-IT"/>
           <w14:ligatures w14:val="none"/>
         </w:rPr>
       </w:pPr>
@@ -6607,11 +6427,11 @@
       <w:pPr>
         <w:pStyle w:val="Titolo2"/>
       </w:pPr>
-      <w:bookmarkStart w:id="6" w:name="_Toc185323957"/>
+      <w:bookmarkStart w:id="5" w:name="_Toc185323957"/>
       <w:r>
         <w:t>Problemi riconosciuti</w:t>
       </w:r>
-      <w:bookmarkEnd w:id="6"/>
+      <w:bookmarkEnd w:id="5"/>
     </w:p>
     <w:p/>
     <w:p>
@@ -6651,66 +6471,32 @@
           <w:b/>
           <w:bCs/>
         </w:rPr>
-        <w:t>12752006544119.75</w:t>
+        <w:t>12752006544119.75.</w:t>
+      </w:r>
+    </w:p>
+    <w:p>
+      <w:r>
+        <w:t xml:space="preserve">C’è quindi un errore di </w:t>
       </w:r>
       <w:r>
         <w:rPr>
           <w:b/>
           <w:bCs/>
         </w:rPr>
-        <w:t>.</w:t>
-      </w:r>
-    </w:p>
-    <w:p>
-      <w:r>
-        <w:t xml:space="preserve">C’è quindi un errore di </w:t>
+        <w:t>0.2.</w:t>
       </w:r>
       <w:r>
         <w:rPr>
           <w:b/>
           <w:bCs/>
         </w:rPr>
-        <w:t>0</w:t>
-      </w:r>
-      <w:r>
-        <w:rPr>
-          <w:b/>
-          <w:bCs/>
-        </w:rPr>
-        <w:t>.</w:t>
-      </w:r>
-      <w:r>
-        <w:rPr>
-          <w:b/>
-          <w:bCs/>
-        </w:rPr>
-        <w:t>2</w:t>
-      </w:r>
-      <w:r>
-        <w:rPr>
-          <w:b/>
-          <w:bCs/>
-        </w:rPr>
-        <w:t>.</w:t>
-      </w:r>
-      <w:r>
-        <w:rPr>
-          <w:b/>
-          <w:bCs/>
-        </w:rPr>
         <w:t xml:space="preserve"> </w:t>
       </w:r>
       <w:r>
         <w:t xml:space="preserve">È probabilmente dovuto ai calcoli fatti con l’aritmetica floating-point. </w:t>
       </w:r>
     </w:p>
-    <w:p>
-      <w:pPr>
-        <w:rPr>
-          <w:lang w:val="it-CH"/>
-        </w:rPr>
-      </w:pPr>
-    </w:p>
+    <w:p/>
     <w:p>
       <w:pPr>
         <w:rPr>
@@ -6728,12 +6514,12 @@
       <w:pPr>
         <w:pStyle w:val="Titolo1"/>
       </w:pPr>
-      <w:bookmarkStart w:id="7" w:name="_Toc185323958"/>
+      <w:bookmarkStart w:id="6" w:name="_Toc185323958"/>
       <w:r>
         <w:lastRenderedPageBreak/>
         <w:t>Conclusioni</w:t>
       </w:r>
-      <w:bookmarkEnd w:id="7"/>
+      <w:bookmarkEnd w:id="6"/>
     </w:p>
     <w:p/>
     <w:p>

</xml_diff>